<commit_message>
Converted dFC calculation to function.  Initiated calculation of metrics for GIC projections.
</commit_message>
<xml_diff>
--- a/LabJournal-LEICA.docx
+++ b/LabJournal-LEICA.docx
@@ -90,13 +90,7 @@
       </w:r>
       <w:proofErr w:type="spellEnd"/>
       <w:r>
-        <w:t xml:space="preserve"> </w:t>
-      </w:r>
-      <w:r>
-        <w:t>leading eigenvector</w:t>
-      </w:r>
-      <w:r>
-        <w:t xml:space="preserve"> in ROI space</w:t>
+        <w:t xml:space="preserve"> leading eigenvector in ROI space</w:t>
       </w:r>
     </w:p>
     <w:p>
@@ -158,10 +152,7 @@
         <w:t xml:space="preserve"> of </w:t>
       </w:r>
       <w:r>
-        <w:t xml:space="preserve">activations </w:t>
-      </w:r>
-      <w:r>
-        <w:t>of ICs on</w:t>
+        <w:t>activations of ICs on</w:t>
       </w:r>
       <w:r>
         <w:t xml:space="preserve"> full upper/lower triangle</w:t>
@@ -408,10 +399,7 @@
         <w:pStyle w:val="Heading3"/>
       </w:pPr>
       <w:r>
-        <w:t>Subject-level</w:t>
-      </w:r>
-      <w:r>
-        <w:t>: need summary statistics</w:t>
+        <w:t>Subject-level: need summary statistics</w:t>
       </w:r>
     </w:p>
     <w:p>
@@ -504,13 +492,8 @@
       <w:pPr>
         <w:pStyle w:val="Heading2"/>
       </w:pPr>
-      <w:proofErr w:type="spellStart"/>
-      <w:r>
-        <w:t>Pe</w:t>
-      </w:r>
-      <w:proofErr w:type="spellEnd"/>
-      <w:r>
-        <w:t>rmutation testing</w:t>
+      <w:r>
+        <w:t>Permutation testing</w:t>
       </w:r>
     </w:p>
     <w:p>
@@ -534,16 +517,7 @@
         <w:pStyle w:val="Heading3"/>
       </w:pPr>
       <w:r>
-        <w:t>Test whether labeled distributions (patients, controls) display significant differences vs. scrambled dist</w:t>
-      </w:r>
-      <w:r>
-        <w:t>r</w:t>
-      </w:r>
-      <w:r>
-        <w:t>ibutions</w:t>
-      </w:r>
-      <w:r>
-        <w:t>.</w:t>
+        <w:t>Test whether labeled distributions (patients, controls) display significant differences vs. scrambled distributions.</w:t>
       </w:r>
       <w:r>
         <w:t xml:space="preserve"> </w:t>
@@ -566,19 +540,7 @@
         <w:rPr>
           <w:strike/>
         </w:rPr>
-        <w:t xml:space="preserve">Fit entire </w:t>
-      </w:r>
-      <w:r>
-        <w:rPr>
-          <w:strike/>
-        </w:rPr>
-        <w:t>effective</w:t>
-      </w:r>
-      <w:r>
-        <w:rPr>
-          <w:strike/>
-        </w:rPr>
-        <w:t xml:space="preserve"> connectivity matrix</w:t>
+        <w:t>Fit entire effective connectivity matrix</w:t>
       </w:r>
     </w:p>
     <w:p>
@@ -882,13 +844,7 @@
         <w:pStyle w:val="Heading4"/>
       </w:pPr>
       <w:r>
-        <w:t>67</w:t>
-      </w:r>
-      <w:r>
-        <w:t xml:space="preserve"> ROIs display significant group-level differences after </w:t>
-      </w:r>
-      <w:r>
-        <w:t xml:space="preserve">Bonferroni or </w:t>
+        <w:t xml:space="preserve">67 ROIs display significant group-level differences after Bonferroni or </w:t>
       </w:r>
       <w:proofErr w:type="spellStart"/>
       <w:r>
@@ -1308,13 +1264,7 @@
         <w:pStyle w:val="Heading5"/>
       </w:pPr>
       <w:r>
-        <w:t>Bonferroni correction:</w:t>
-      </w:r>
-      <w:r>
-        <w:t xml:space="preserve"> </w:t>
-      </w:r>
-      <w:r>
-        <w:t>no significant difference</w:t>
+        <w:t>Bonferroni correction: no significant difference</w:t>
       </w:r>
     </w:p>
     <w:p>
@@ -1554,16 +1504,669 @@
         <w:pStyle w:val="Heading4"/>
       </w:pPr>
       <w:r>
+        <w:t>Metrics of interest:</w:t>
+      </w:r>
+    </w:p>
+    <w:p>
+      <w:pPr>
+        <w:pStyle w:val="Heading5"/>
+      </w:pPr>
+      <w:r>
         <w:t xml:space="preserve">See if patient </w:t>
       </w:r>
       <w:r>
         <w:t>activations(?) match control activations</w:t>
       </w:r>
+      <w:r>
+        <w:t>?</w:t>
+      </w:r>
+    </w:p>
+    <w:p>
+      <w:pPr>
+        <w:pStyle w:val="Heading5"/>
+      </w:pPr>
+    </w:p>
+    <w:p>
+      <w:pPr>
+        <w:pStyle w:val="Heading2"/>
+      </w:pPr>
+      <w:r>
+        <w:t>Permutation group-level comparisons:</w:t>
+      </w:r>
+    </w:p>
+    <w:p>
+      <w:pPr>
+        <w:pStyle w:val="Heading3"/>
+      </w:pPr>
+      <w:r>
+        <w:t xml:space="preserve">Metastability: </w:t>
+      </w:r>
+    </w:p>
+    <w:p>
+      <w:pPr>
+        <w:pStyle w:val="Heading3"/>
+      </w:pPr>
+      <w:r>
+        <w:t>Entropy</w:t>
+      </w:r>
+    </w:p>
+    <w:p>
+      <w:pPr>
+        <w:pStyle w:val="Heading3"/>
+      </w:pPr>
+      <w:r>
+        <w:t>IC time series</w:t>
+      </w:r>
+      <w:r>
+        <w:t xml:space="preserve"> m</w:t>
+      </w:r>
+      <w:r>
+        <w:t xml:space="preserve">agnitudes: </w:t>
+      </w:r>
+    </w:p>
+    <w:p>
+      <w:pPr>
+        <w:pStyle w:val="Heading3"/>
+      </w:pPr>
+      <w:r>
+        <w:t>ROI time series</w:t>
+      </w:r>
+      <w:r>
+        <w:t xml:space="preserve"> m</w:t>
+      </w:r>
+      <w:r>
+        <w:t xml:space="preserve">agnitudes: </w:t>
+      </w:r>
+    </w:p>
+    <w:p>
+      <w:pPr>
+        <w:pStyle w:val="Heading2"/>
+      </w:pPr>
+      <w:r>
+        <w:t>F</w:t>
+      </w:r>
+      <w:r>
+        <w:t xml:space="preserve">requency spectra: </w:t>
+      </w:r>
+      <w:r>
+        <w:t>how to determine whether spectra are significantly different?  Cannot use standard statistical tests; this defeats the purpose of using spectra.</w:t>
+      </w:r>
+    </w:p>
+    <w:p>
+      <w:pPr>
+        <w:pStyle w:val="Heading2"/>
+      </w:pPr>
+      <w:r>
+        <w:t>Fitting strategies:</w:t>
+      </w:r>
+    </w:p>
+    <w:p>
+      <w:pPr>
+        <w:pStyle w:val="Heading3"/>
+      </w:pPr>
+      <w:r>
+        <w:t xml:space="preserve">Serial or parallel fitting of </w:t>
+      </w:r>
+      <w:r>
+        <w:rPr>
+          <w:i/>
+          <w:iCs/>
+        </w:rPr>
+        <w:t>alpha</w:t>
+      </w:r>
+      <w:r>
+        <w:t>, connectivity?</w:t>
+      </w:r>
+    </w:p>
+    <w:p>
+      <w:pPr>
+        <w:pStyle w:val="Heading3"/>
+      </w:pPr>
+      <w:r>
+        <w:t>If serial, which order?</w:t>
+      </w:r>
+    </w:p>
+    <w:p>
+      <w:pPr>
+        <w:pStyle w:val="Heading3"/>
+      </w:pPr>
+      <w:r>
+        <w:t>How to measure features of interest?</w:t>
+      </w:r>
+    </w:p>
+    <w:p>
+      <w:pPr>
+        <w:pStyle w:val="Heading1"/>
+        <w:numPr>
+          <w:ilvl w:val="0"/>
+          <w:numId w:val="0"/>
+        </w:numPr>
+        <w:ind w:left="360" w:hanging="360"/>
+      </w:pPr>
+    </w:p>
+    <w:p>
+      <w:pPr>
+        <w:pStyle w:val="Heading1"/>
+        <w:numPr>
+          <w:ilvl w:val="0"/>
+          <w:numId w:val="0"/>
+        </w:numPr>
+        <w:ind w:left="360" w:hanging="360"/>
+        <w:sectPr>
+          <w:footerReference w:type="default" r:id="rId7"/>
+          <w:pgSz w:w="11907" w:h="16839" w:code="9"/>
+          <w:pgMar w:top="1440" w:right="1800" w:bottom="1080" w:left="1800" w:header="720" w:footer="720" w:gutter="0"/>
+          <w:cols w:space="720"/>
+          <w:titlePg/>
+          <w:docGrid w:linePitch="360"/>
+        </w:sectPr>
+      </w:pPr>
+    </w:p>
+    <w:p>
+      <w:pPr>
+        <w:pStyle w:val="Heading1"/>
+        <w:numPr>
+          <w:ilvl w:val="0"/>
+          <w:numId w:val="0"/>
+        </w:numPr>
+        <w:ind w:left="360" w:hanging="360"/>
+      </w:pPr>
+      <w:r>
+        <w:lastRenderedPageBreak/>
+        <w:t>03.02.2020</w:t>
+      </w:r>
+    </w:p>
+    <w:p>
+      <w:pPr>
+        <w:pStyle w:val="Heading1"/>
+      </w:pPr>
+      <w:r>
+        <w:t>Questions</w:t>
+      </w:r>
+    </w:p>
+    <w:p/>
+    <w:p>
+      <w:pPr>
+        <w:pStyle w:val="Heading2"/>
+        <w:rPr>
+          <w:strike/>
+        </w:rPr>
+      </w:pPr>
+      <w:r>
+        <w:rPr>
+          <w:strike/>
+        </w:rPr>
+        <w:t>How to determine whether spectra are significantly different?  Cannot use standard statistical tests; this defeats the purpose of using spectra.</w:t>
+      </w:r>
+    </w:p>
+    <w:p>
+      <w:pPr>
+        <w:pStyle w:val="Heading2"/>
+      </w:pPr>
+      <w:r>
+        <w:t>Check dimensionality of each group, each subject</w:t>
+      </w:r>
+    </w:p>
+    <w:p>
+      <w:pPr>
+        <w:pStyle w:val="Heading3"/>
+      </w:pPr>
+      <w:r>
+        <w:t>Dissimilar dimensionalities across groups and subjects</w:t>
+      </w:r>
+      <w:r>
+        <w:t xml:space="preserve">; patients have </w:t>
+      </w:r>
+      <w:r>
+        <w:t>higher</w:t>
+      </w:r>
+      <w:r>
+        <w:t xml:space="preserve"> dimensionality than controls.</w:t>
+      </w:r>
+    </w:p>
+    <w:p>
+      <w:pPr>
+        <w:pStyle w:val="Heading3"/>
+      </w:pPr>
+      <w:r>
+        <w:t>What conclusions can we extract from this finding?</w:t>
+      </w:r>
+    </w:p>
+    <w:p>
+      <w:pPr>
+        <w:pStyle w:val="Heading4"/>
+      </w:pPr>
+      <w:r>
+        <w:t>More abnormal ‘networks’ in patients</w:t>
+      </w:r>
+    </w:p>
+    <w:p>
+      <w:pPr>
+        <w:pStyle w:val="Heading4"/>
+      </w:pPr>
+      <w:r>
+        <w:t>Not main focus of paper;</w:t>
+      </w:r>
+    </w:p>
+    <w:p>
+      <w:pPr>
+        <w:pStyle w:val="Heading5"/>
+      </w:pPr>
+      <w:r>
+        <w:t>no clear interpretation/connection</w:t>
+      </w:r>
+    </w:p>
+    <w:p>
+      <w:pPr>
+        <w:pStyle w:val="Heading5"/>
+      </w:pPr>
+      <w:r>
+        <w:t>too few datapoints for reliable IC</w:t>
+      </w:r>
+      <w:r>
+        <w:t>A</w:t>
+      </w:r>
+    </w:p>
+    <w:p>
+      <w:pPr>
+        <w:pStyle w:val="Heading2"/>
+      </w:pPr>
+      <w:r>
+        <w:t>Project patients onto control ICs:</w:t>
+      </w:r>
+    </w:p>
+    <w:p>
+      <w:pPr>
+        <w:pStyle w:val="Heading3"/>
+      </w:pPr>
+      <w:r>
+        <w:t>Repeat analyses from CIC</w:t>
+      </w:r>
+      <w:r>
+        <w:t xml:space="preserve"> in GIC</w:t>
+      </w:r>
+    </w:p>
+    <w:p>
+      <w:pPr>
+        <w:pStyle w:val="Heading3"/>
+      </w:pPr>
+      <w:r>
+        <w:t>Seeking differences between patients, controls</w:t>
+      </w:r>
+    </w:p>
+    <w:p>
+      <w:pPr>
+        <w:pStyle w:val="Heading4"/>
+      </w:pPr>
+      <w:r>
+        <w:t>Treating control ICs as reference distribution</w:t>
+      </w:r>
+    </w:p>
+    <w:p>
+      <w:pPr>
+        <w:pStyle w:val="Heading4"/>
+      </w:pPr>
+      <w:r>
+        <w:t>See which space is more sensitive</w:t>
+      </w:r>
+    </w:p>
+    <w:p>
+      <w:pPr>
+        <w:pStyle w:val="Heading2"/>
+      </w:pPr>
+      <w:r>
+        <w:t xml:space="preserve">Repeat analysis on </w:t>
+      </w:r>
+      <w:r>
+        <w:rPr>
+          <w:i/>
+          <w:iCs/>
+        </w:rPr>
+        <w:t>z</w:t>
+      </w:r>
+      <w:r>
+        <w:t>-scored BOLD signal</w:t>
+      </w:r>
+    </w:p>
+    <w:p>
+      <w:pPr>
+        <w:pStyle w:val="Heading3"/>
+      </w:pPr>
+      <w:r>
+        <w:t>Two spaces:</w:t>
+      </w:r>
+    </w:p>
+    <w:p>
+      <w:pPr>
+        <w:pStyle w:val="Heading4"/>
+      </w:pPr>
+      <w:r>
+        <w:t>Without IC</w:t>
+      </w:r>
+    </w:p>
+    <w:p>
+      <w:pPr>
+        <w:pStyle w:val="Heading4"/>
+      </w:pPr>
+      <w:r>
+        <w:t>With IC</w:t>
+      </w:r>
+    </w:p>
+    <w:p>
+      <w:pPr>
+        <w:pStyle w:val="Heading3"/>
+      </w:pPr>
+      <w:r>
+        <w:t>Compare size of effect in entropy, timeseries KS distance with phase ICs</w:t>
+      </w:r>
+    </w:p>
+    <w:p>
+      <w:pPr>
+        <w:pStyle w:val="Heading2"/>
+      </w:pPr>
+      <w:r>
+        <w:t>Permutation group-level comparisons:</w:t>
+      </w:r>
+    </w:p>
+    <w:p>
+      <w:pPr>
+        <w:pStyle w:val="Heading3"/>
+      </w:pPr>
+      <w:r>
+        <w:t xml:space="preserve">Metastability: </w:t>
+      </w:r>
+      <w:r>
+        <w:t>negative result</w:t>
+      </w:r>
+    </w:p>
+    <w:p>
+      <w:pPr>
+        <w:pStyle w:val="Heading3"/>
+      </w:pPr>
+      <w:r>
+        <w:t>Entropy</w:t>
+      </w:r>
+      <w:r>
+        <w:t>: positive result</w:t>
+      </w:r>
+    </w:p>
+    <w:p>
+      <w:pPr>
+        <w:pStyle w:val="Heading4"/>
+      </w:pPr>
+      <w:r>
+        <w:t>Should not use KS tests: want normal test</w:t>
+      </w:r>
+    </w:p>
+    <w:p>
+      <w:pPr>
+        <w:pStyle w:val="Heading4"/>
+      </w:pPr>
+      <w:r>
+        <w:t xml:space="preserve">Use Wilcoxon, </w:t>
+      </w:r>
+      <w:r>
+        <w:t>permutation tests</w:t>
+      </w:r>
+    </w:p>
+    <w:p>
+      <w:pPr>
+        <w:pStyle w:val="Heading3"/>
+        <w:rPr>
+          <w:strike/>
+        </w:rPr>
+      </w:pPr>
+      <w:r>
+        <w:rPr>
+          <w:strike/>
+        </w:rPr>
+        <w:t xml:space="preserve">IC time series magnitudes: </w:t>
+      </w:r>
+      <w:r>
+        <w:rPr>
+          <w:strike/>
+        </w:rPr>
+        <w:t>[waiting]</w:t>
+      </w:r>
+    </w:p>
+    <w:p>
+      <w:pPr>
+        <w:pStyle w:val="Heading4"/>
+        <w:rPr>
+          <w:strike/>
+        </w:rPr>
+      </w:pPr>
+      <w:r>
+        <w:rPr>
+          <w:strike/>
+        </w:rPr>
+        <w:t xml:space="preserve">Use </w:t>
+      </w:r>
+      <w:proofErr w:type="spellStart"/>
+      <w:r>
+        <w:rPr>
+          <w:strike/>
+        </w:rPr>
+        <w:t>KS</w:t>
+      </w:r>
+      <w:r>
+        <w:rPr>
+          <w:strike/>
+        </w:rPr>
+        <w:t>tests</w:t>
+      </w:r>
+      <w:proofErr w:type="spellEnd"/>
+      <w:r>
+        <w:rPr>
+          <w:strike/>
+        </w:rPr>
+        <w:t>:</w:t>
+      </w:r>
+    </w:p>
+    <w:p>
+      <w:pPr>
+        <w:pStyle w:val="Heading4"/>
+        <w:rPr>
+          <w:strike/>
+        </w:rPr>
+      </w:pPr>
+      <w:r>
+        <w:rPr>
+          <w:strike/>
+        </w:rPr>
+        <w:t xml:space="preserve">Check </w:t>
+      </w:r>
+    </w:p>
+    <w:p>
+      <w:pPr>
+        <w:pStyle w:val="Heading3"/>
+        <w:rPr>
+          <w:strike/>
+        </w:rPr>
+      </w:pPr>
+      <w:r>
+        <w:rPr>
+          <w:strike/>
+        </w:rPr>
+        <w:t xml:space="preserve">ROI time series magnitudes: </w:t>
+      </w:r>
+      <w:r>
+        <w:rPr>
+          <w:strike/>
+        </w:rPr>
+        <w:t>[waiting]</w:t>
+      </w:r>
+    </w:p>
+    <w:p>
+      <w:pPr>
+        <w:pStyle w:val="Heading4"/>
+        <w:rPr>
+          <w:strike/>
+        </w:rPr>
+      </w:pPr>
+      <w:proofErr w:type="spellStart"/>
+      <w:r>
+        <w:rPr>
+          <w:strike/>
+        </w:rPr>
+        <w:t>KStests</w:t>
+      </w:r>
+      <w:proofErr w:type="spellEnd"/>
+      <w:r>
+        <w:rPr>
+          <w:strike/>
+        </w:rPr>
+        <w:t xml:space="preserve"> giving remarkably low </w:t>
+      </w:r>
+      <w:r>
+        <w:rPr>
+          <w:i w:val="0"/>
+          <w:iCs w:val="0"/>
+          <w:strike/>
+        </w:rPr>
+        <w:t>p</w:t>
+      </w:r>
+      <w:r>
+        <w:rPr>
+          <w:strike/>
+        </w:rPr>
+        <w:t>-values; why?</w:t>
+      </w:r>
+    </w:p>
+    <w:p>
+      <w:pPr>
+        <w:pStyle w:val="Heading4"/>
+        <w:rPr>
+          <w:strike/>
+        </w:rPr>
+      </w:pPr>
+      <w:r>
+        <w:rPr>
+          <w:strike/>
+        </w:rPr>
+        <w:t xml:space="preserve">View histograms of sample of significantly different, similar ROI </w:t>
+      </w:r>
+      <w:proofErr w:type="spellStart"/>
+      <w:r>
+        <w:rPr>
+          <w:strike/>
+        </w:rPr>
+        <w:t>dFC</w:t>
+      </w:r>
+      <w:proofErr w:type="spellEnd"/>
+      <w:r>
+        <w:rPr>
+          <w:strike/>
+        </w:rPr>
+        <w:t xml:space="preserve"> values</w:t>
+      </w:r>
+    </w:p>
+    <w:p>
+      <w:pPr>
+        <w:pStyle w:val="Heading2"/>
+      </w:pPr>
+      <w:r>
+        <w:t>Fitting strategies:</w:t>
+      </w:r>
+    </w:p>
+    <w:p>
+      <w:pPr>
+        <w:pStyle w:val="Heading3"/>
+      </w:pPr>
+      <w:r>
+        <w:lastRenderedPageBreak/>
+        <w:t xml:space="preserve">Serial or parallel fitting of </w:t>
+      </w:r>
+      <w:r>
+        <w:rPr>
+          <w:i/>
+          <w:iCs/>
+        </w:rPr>
+        <w:t>alpha</w:t>
+      </w:r>
+      <w:r>
+        <w:t>, connectivity?</w:t>
+      </w:r>
+    </w:p>
+    <w:p>
+      <w:pPr>
+        <w:pStyle w:val="Heading3"/>
+      </w:pPr>
+      <w:r>
+        <w:t>If serial, which order?</w:t>
+      </w:r>
+    </w:p>
+    <w:p>
+      <w:pPr>
+        <w:pStyle w:val="Heading3"/>
+      </w:pPr>
+      <w:r>
+        <w:t>How to measure features of interest?</w:t>
+      </w:r>
+    </w:p>
+    <w:p>
+      <w:pPr>
+        <w:pStyle w:val="Heading1"/>
+        <w:numPr>
+          <w:ilvl w:val="0"/>
+          <w:numId w:val="0"/>
+        </w:numPr>
+        <w:ind w:left="360" w:hanging="360"/>
+      </w:pPr>
+    </w:p>
+    <w:p>
+      <w:pPr>
+        <w:rPr>
+          <w:rFonts w:asciiTheme="majorHAnsi" w:hAnsiTheme="majorHAnsi"/>
+          <w:caps/>
+          <w:color w:val="2E2E2E" w:themeColor="accent2"/>
+          <w:spacing w:val="14"/>
+          <w:sz w:val="26"/>
+          <w:szCs w:val="26"/>
+        </w:rPr>
+      </w:pPr>
+      <w:r>
+        <w:br w:type="page"/>
+      </w:r>
+    </w:p>
+    <w:p>
+      <w:pPr>
+        <w:pStyle w:val="Heading1"/>
+        <w:numPr>
+          <w:ilvl w:val="0"/>
+          <w:numId w:val="0"/>
+        </w:numPr>
+        <w:ind w:left="360" w:hanging="360"/>
+      </w:pPr>
+      <w:r>
+        <w:lastRenderedPageBreak/>
+        <w:t>04.02.2020</w:t>
+      </w:r>
+    </w:p>
+    <w:p>
+      <w:pPr>
+        <w:pStyle w:val="Heading1"/>
+      </w:pPr>
+    </w:p>
+    <w:p/>
+    <w:p>
+      <w:pPr>
+        <w:pStyle w:val="Heading2"/>
+      </w:pPr>
       <w:bookmarkStart w:id="0" w:name="_GoBack"/>
       <w:bookmarkEnd w:id="0"/>
     </w:p>
+    <w:p>
+      <w:pPr>
+        <w:pStyle w:val="Heading1"/>
+        <w:numPr>
+          <w:ilvl w:val="0"/>
+          <w:numId w:val="0"/>
+        </w:numPr>
+        <w:ind w:left="360" w:hanging="360"/>
+      </w:pPr>
+    </w:p>
     <w:sectPr>
-      <w:footerReference w:type="default" r:id="rId7"/>
       <w:pgSz w:w="11907" w:h="16839" w:code="9"/>
       <w:pgMar w:top="1440" w:right="1800" w:bottom="1080" w:left="1800" w:header="720" w:footer="720" w:gutter="0"/>
       <w:cols w:space="720"/>
@@ -1925,6 +2528,7 @@
     <w:lsdException w:name="HTML Sample" w:semiHidden="1" w:unhideWhenUsed="1"/>
     <w:lsdException w:name="HTML Typewriter" w:semiHidden="1" w:unhideWhenUsed="1"/>
     <w:lsdException w:name="HTML Variable" w:semiHidden="1" w:unhideWhenUsed="1"/>
+    <w:lsdException w:name="Normal Table" w:semiHidden="1" w:unhideWhenUsed="1"/>
     <w:lsdException w:name="annotation subject" w:semiHidden="1" w:unhideWhenUsed="1"/>
     <w:lsdException w:name="No List" w:semiHidden="1" w:unhideWhenUsed="1"/>
     <w:lsdException w:name="Outline List 1" w:semiHidden="1" w:unhideWhenUsed="1"/>
@@ -1970,9 +2574,11 @@
     <w:lsdException w:name="Table Subtle 1" w:semiHidden="1" w:unhideWhenUsed="1"/>
     <w:lsdException w:name="Table Subtle 2" w:semiHidden="1" w:unhideWhenUsed="1"/>
     <w:lsdException w:name="Table Web 1" w:semiHidden="1" w:unhideWhenUsed="1"/>
+    <w:lsdException w:name="Table Web 2" w:semiHidden="1" w:unhideWhenUsed="1"/>
     <w:lsdException w:name="Table Web 3" w:semiHidden="1" w:unhideWhenUsed="1"/>
     <w:lsdException w:name="Balloon Text" w:semiHidden="1" w:unhideWhenUsed="1"/>
     <w:lsdException w:name="Table Grid" w:uiPriority="39"/>
+    <w:lsdException w:name="Table Theme" w:semiHidden="1" w:unhideWhenUsed="1"/>
     <w:lsdException w:name="Placeholder Text" w:semiHidden="1"/>
     <w:lsdException w:name="No Spacing" w:semiHidden="1" w:uiPriority="1" w:unhideWhenUsed="1" w:qFormat="1"/>
     <w:lsdException w:name="Light Shading" w:uiPriority="60"/>
@@ -3076,6 +3682,9 @@
   <w:rsids>
     <w:rsidRoot w:val="00731FB0"/>
     <w:rsid w:val="00731FB0"/>
+    <w:rsid w:val="009F3104"/>
+    <w:rsid w:val="00C75AA8"/>
+    <w:rsid w:val="00F16471"/>
   </w:rsids>
   <m:mathPr>
     <m:mathFont m:val="Cambria Math"/>

</xml_diff>

<commit_message>
Bring LEICA scripts into alignment.  Begin compiling results.
</commit_message>
<xml_diff>
--- a/LabJournal-LEICA.docx
+++ b/LabJournal-LEICA.docx
@@ -2131,39 +2131,189 @@
     </w:p>
     <w:p>
       <w:pPr>
+        <w:pStyle w:val="Date"/>
+      </w:pPr>
+      <w:r>
+        <w:lastRenderedPageBreak/>
+        <w:t>11</w:t>
+      </w:r>
+      <w:r>
+        <w:t>.02.2020</w:t>
+      </w:r>
+      <w:r>
+        <w:t xml:space="preserve"> </w:t>
+      </w:r>
+    </w:p>
+    <w:p>
+      <w:pPr>
+        <w:pStyle w:val="Title"/>
+      </w:pPr>
+      <w:r>
+        <w:t>Status: LEICA and ZICA</w:t>
+      </w:r>
+    </w:p>
+    <w:p>
+      <w:pPr>
         <w:pStyle w:val="Heading1"/>
-        <w:numPr>
-          <w:ilvl w:val="0"/>
-          <w:numId w:val="0"/>
-        </w:numPr>
-        <w:ind w:left="360" w:hanging="360"/>
-      </w:pPr>
-      <w:r>
-        <w:lastRenderedPageBreak/>
-        <w:t>04.02.2020</w:t>
-      </w:r>
-    </w:p>
-    <w:p>
-      <w:pPr>
-        <w:pStyle w:val="Heading1"/>
-      </w:pPr>
-    </w:p>
-    <w:p/>
-    <w:p>
-      <w:pPr>
-        <w:pStyle w:val="Heading2"/>
-      </w:pPr>
+      </w:pPr>
+      <w:r>
+        <w:t>LEICA</w:t>
+      </w:r>
+    </w:p>
+    <w:p>
+      <w:r>
+        <w:t xml:space="preserve">Our goal is to find the space </w:t>
+      </w:r>
+      <w:r>
+        <w:t>which maximizes the difference in subject entropy</w:t>
+      </w:r>
+      <w:r>
+        <w:t>.  We hypothesize that the space defined by th</w:t>
+      </w:r>
+      <w:r>
+        <w:t xml:space="preserve">e significantly covarying </w:t>
+      </w:r>
+      <w:r>
+        <w:t>independent components of the</w:t>
+      </w:r>
+      <w:r>
+        <w:t xml:space="preserve"> </w:t>
+      </w:r>
+      <w:proofErr w:type="spellStart"/>
+      <w:r>
+        <w:t>dFC’s</w:t>
+      </w:r>
+      <w:proofErr w:type="spellEnd"/>
+      <w:r>
+        <w:t xml:space="preserve"> leading eigenvecto</w:t>
+      </w:r>
+      <w:r>
+        <w:t xml:space="preserve">r will </w:t>
+      </w:r>
+      <w:r>
+        <w:t xml:space="preserve">maximize </w:t>
+      </w:r>
+      <w:r>
+        <w:t xml:space="preserve">the </w:t>
+      </w:r>
+      <w:r>
+        <w:t xml:space="preserve">entropy </w:t>
+      </w:r>
+      <w:r>
+        <w:t xml:space="preserve">difference between two groups.  To </w:t>
+      </w:r>
+      <w:r>
+        <w:t>test</w:t>
+      </w:r>
+      <w:r>
+        <w:t xml:space="preserve"> this hypothesis, we extracted these independent components from a dataset containing </w:t>
+      </w:r>
+      <w:r>
+        <w:t xml:space="preserve">both healthy controls and OCD patients </w:t>
+      </w:r>
+      <w:r>
+        <w:t xml:space="preserve">and ran group-level comparisons on the subject entropies and </w:t>
+      </w:r>
+      <w:r>
+        <w:t xml:space="preserve">phase-locked </w:t>
+      </w:r>
+      <w:proofErr w:type="spellStart"/>
+      <w:r>
+        <w:t>dFC</w:t>
+      </w:r>
+      <w:proofErr w:type="spellEnd"/>
+      <w:r>
+        <w:t xml:space="preserve"> </w:t>
+      </w:r>
+      <w:r>
+        <w:t xml:space="preserve">eigenvector </w:t>
+      </w:r>
+      <w:r>
+        <w:t>magnitudes</w:t>
+      </w:r>
+      <w:r>
+        <w:t xml:space="preserve"> in the space defined by these components.  As a control, we project the </w:t>
+      </w:r>
+      <w:r>
+        <w:rPr>
+          <w:i/>
+          <w:iCs/>
+        </w:rPr>
+        <w:t>z</w:t>
+      </w:r>
+      <w:r>
+        <w:t xml:space="preserve">-scored BOLD signal of each subject onto the IC space and ran </w:t>
+      </w:r>
+      <w:r>
+        <w:t>identical</w:t>
+      </w:r>
+      <w:r>
+        <w:t xml:space="preserve"> group-level comparison</w:t>
+      </w:r>
+      <w:r>
+        <w:t>s</w:t>
+      </w:r>
+      <w:r>
+        <w:t xml:space="preserve"> </w:t>
+      </w:r>
+      <w:r>
+        <w:t>on these BOLD signals</w:t>
+      </w:r>
+      <w:r>
+        <w:t>.</w:t>
+      </w:r>
+      <w:r>
+        <w:t xml:space="preserve">  </w:t>
+      </w:r>
+      <w:r>
+        <w:t>In addition, we</w:t>
+      </w:r>
+      <w:r>
+        <w:t xml:space="preserve"> tested the efficacy of using the leading eigenvector </w:t>
+      </w:r>
+      <w:r>
+        <w:t>by</w:t>
+      </w:r>
+      <w:r>
+        <w:t xml:space="preserve"> </w:t>
+      </w:r>
+      <w:r>
+        <w:t xml:space="preserve">repeating the </w:t>
+      </w:r>
+      <w:proofErr w:type="spellStart"/>
+      <w:r>
+        <w:t>dFC</w:t>
+      </w:r>
+      <w:proofErr w:type="spellEnd"/>
+      <w:r>
+        <w:t xml:space="preserve"> </w:t>
+      </w:r>
+      <w:r>
+        <w:t xml:space="preserve">analysis </w:t>
+      </w:r>
+      <w:r>
+        <w:t xml:space="preserve">with alternative compression methods, i.e. an exponentially scaled average and </w:t>
+      </w:r>
+      <w:r>
+        <w:t>the</w:t>
+      </w:r>
       <w:bookmarkStart w:id="0" w:name="_GoBack"/>
       <w:bookmarkEnd w:id="0"/>
-    </w:p>
-    <w:p>
-      <w:pPr>
-        <w:pStyle w:val="Heading1"/>
-        <w:numPr>
-          <w:ilvl w:val="0"/>
-          <w:numId w:val="0"/>
-        </w:numPr>
-        <w:ind w:left="360" w:hanging="360"/>
+      <w:r>
+        <w:t xml:space="preserve"> uncompressed N(N-1)/2 </w:t>
+      </w:r>
+      <w:proofErr w:type="spellStart"/>
+      <w:r>
+        <w:t>dFC</w:t>
+      </w:r>
+      <w:proofErr w:type="spellEnd"/>
+      <w:r>
+        <w:t xml:space="preserve"> space.</w:t>
+      </w:r>
+    </w:p>
+    <w:p>
+      <w:pPr>
+        <w:pStyle w:val="Heading2"/>
       </w:pPr>
     </w:p>
     <w:sectPr>
@@ -3681,6 +3831,8 @@
   </w:compat>
   <w:rsids>
     <w:rsidRoot w:val="00731FB0"/>
+    <w:rsid w:val="00315AFF"/>
+    <w:rsid w:val="0039491A"/>
     <w:rsid w:val="00731FB0"/>
     <w:rsid w:val="009F3104"/>
     <w:rsid w:val="00C75AA8"/>

</xml_diff>

<commit_message>
Status, 1 July 2020
</commit_message>
<xml_diff>
--- a/LabJournal-LEICA.docx
+++ b/LabJournal-LEICA.docx
@@ -20,7 +20,7 @@
           </w:pPr>
           <w:r>
             <w:rPr>
-              <w:lang w:val="en-GB" w:bidi="en-GB"/>
+              <w:lang w:bidi="en-GB"/>
             </w:rPr>
             <w:t>Date</w:t>
           </w:r>
@@ -1393,16 +1393,47 @@
           <w:szCs w:val="22"/>
           <w:lang w:eastAsia="zh-CN"/>
         </w:rPr>
-        <w:t>W</w:t>
-      </w:r>
+        <w:t xml:space="preserve">Why use the </w:t>
+      </w:r>
+      <w:proofErr w:type="spellStart"/>
       <w:r>
         <w:rPr>
           <w:rFonts w:eastAsia="Times New Roman" w:cs="Times New Roman"/>
           <w:color w:val="auto"/>
           <w:szCs w:val="22"/>
-          <w:lang w:val="en-ES" w:eastAsia="zh-CN"/>
-        </w:rPr>
-        <w:t>hy use the kNN entropy calculation method of HShannon_kNN_k_estimation, as opposed to the standard definition of entropy?</w:t>
+          <w:lang w:eastAsia="zh-CN"/>
+        </w:rPr>
+        <w:t>kNN</w:t>
+      </w:r>
+      <w:proofErr w:type="spellEnd"/>
+      <w:r>
+        <w:rPr>
+          <w:rFonts w:eastAsia="Times New Roman" w:cs="Times New Roman"/>
+          <w:color w:val="auto"/>
+          <w:szCs w:val="22"/>
+          <w:lang w:eastAsia="zh-CN"/>
+        </w:rPr>
+        <w:t xml:space="preserve"> entropy calculation method of </w:t>
+      </w:r>
+      <w:proofErr w:type="spellStart"/>
+      <w:r>
+        <w:rPr>
+          <w:rFonts w:eastAsia="Times New Roman" w:cs="Times New Roman"/>
+          <w:color w:val="auto"/>
+          <w:szCs w:val="22"/>
+          <w:lang w:eastAsia="zh-CN"/>
+        </w:rPr>
+        <w:t>HShannon_kNN_k_estimation</w:t>
+      </w:r>
+      <w:proofErr w:type="spellEnd"/>
+      <w:r>
+        <w:rPr>
+          <w:rFonts w:eastAsia="Times New Roman" w:cs="Times New Roman"/>
+          <w:color w:val="auto"/>
+          <w:szCs w:val="22"/>
+          <w:lang w:eastAsia="zh-CN"/>
+        </w:rPr>
+        <w:t>, as opposed to the standard definition of entropy?</w:t>
       </w:r>
     </w:p>
     <w:p>
@@ -2157,7 +2188,7 @@
         <w:pStyle w:val="Heading1"/>
       </w:pPr>
       <w:r>
-        <w:t>LEICA</w:t>
+        <w:t>Findings</w:t>
       </w:r>
     </w:p>
     <w:p>
@@ -2295,12 +2326,7 @@
         <w:t xml:space="preserve">with alternative compression methods, i.e. an exponentially scaled average and </w:t>
       </w:r>
       <w:r>
-        <w:t>the</w:t>
-      </w:r>
-      <w:bookmarkStart w:id="0" w:name="_GoBack"/>
-      <w:bookmarkEnd w:id="0"/>
-      <w:r>
-        <w:t xml:space="preserve"> uncompressed N(N-1)/2 </w:t>
+        <w:t xml:space="preserve">the uncompressed N(N-1)/2 </w:t>
       </w:r>
       <w:proofErr w:type="spellStart"/>
       <w:r>
@@ -2315,6 +2341,2155 @@
       <w:pPr>
         <w:pStyle w:val="Heading2"/>
       </w:pPr>
+      <w:r>
+        <w:t>Entropy: r</w:t>
+      </w:r>
+      <w:r>
+        <w:t>eported</w:t>
+      </w:r>
+      <w:r>
+        <w:t xml:space="preserve"> </w:t>
+      </w:r>
+      <w:r>
+        <w:rPr>
+          <w:i/>
+          <w:iCs/>
+        </w:rPr>
+        <w:t>p</w:t>
+      </w:r>
+      <w:r>
+        <w:t>-values</w:t>
+      </w:r>
+      <w:r>
+        <w:t xml:space="preserve"> in IC space</w:t>
+      </w:r>
+    </w:p>
+    <w:tbl>
+      <w:tblPr>
+        <w:tblStyle w:val="TableGrid"/>
+        <w:tblW w:w="8307" w:type="dxa"/>
+        <w:jc w:val="center"/>
+        <w:tblBorders>
+          <w:top w:val="none" w:sz="0" w:space="0" w:color="auto"/>
+          <w:left w:val="none" w:sz="0" w:space="0" w:color="auto"/>
+          <w:bottom w:val="none" w:sz="0" w:space="0" w:color="auto"/>
+          <w:right w:val="none" w:sz="0" w:space="0" w:color="auto"/>
+        </w:tblBorders>
+        <w:tblLook w:val="04A0" w:firstRow="1" w:lastRow="0" w:firstColumn="1" w:lastColumn="0" w:noHBand="0" w:noVBand="1"/>
+      </w:tblPr>
+      <w:tblGrid>
+        <w:gridCol w:w="1639"/>
+        <w:gridCol w:w="1780"/>
+        <w:gridCol w:w="1634"/>
+        <w:gridCol w:w="1621"/>
+        <w:gridCol w:w="1633"/>
+      </w:tblGrid>
+      <w:tr>
+        <w:trPr>
+          <w:jc w:val="center"/>
+        </w:trPr>
+        <w:tc>
+          <w:tcPr>
+            <w:tcW w:w="1639" w:type="dxa"/>
+          </w:tcPr>
+          <w:p>
+            <w:pPr>
+              <w:pStyle w:val="Heading2"/>
+              <w:numPr>
+                <w:ilvl w:val="0"/>
+                <w:numId w:val="0"/>
+              </w:numPr>
+              <w:jc w:val="center"/>
+              <w:outlineLvl w:val="1"/>
+            </w:pPr>
+          </w:p>
+        </w:tc>
+        <w:tc>
+          <w:tcPr>
+            <w:tcW w:w="1780" w:type="dxa"/>
+          </w:tcPr>
+          <w:p>
+            <w:pPr>
+              <w:pStyle w:val="Heading2"/>
+              <w:numPr>
+                <w:ilvl w:val="0"/>
+                <w:numId w:val="0"/>
+              </w:numPr>
+              <w:jc w:val="center"/>
+              <w:outlineLvl w:val="1"/>
+            </w:pPr>
+            <w:r>
+              <w:t>LEICA</w:t>
+            </w:r>
+          </w:p>
+        </w:tc>
+        <w:tc>
+          <w:tcPr>
+            <w:tcW w:w="1634" w:type="dxa"/>
+          </w:tcPr>
+          <w:p>
+            <w:pPr>
+              <w:pStyle w:val="Heading2"/>
+              <w:numPr>
+                <w:ilvl w:val="0"/>
+                <w:numId w:val="0"/>
+              </w:numPr>
+              <w:jc w:val="center"/>
+              <w:outlineLvl w:val="1"/>
+            </w:pPr>
+            <w:r>
+              <w:t>MICA</w:t>
+            </w:r>
+          </w:p>
+        </w:tc>
+        <w:tc>
+          <w:tcPr>
+            <w:tcW w:w="1621" w:type="dxa"/>
+          </w:tcPr>
+          <w:p>
+            <w:pPr>
+              <w:pStyle w:val="Heading2"/>
+              <w:numPr>
+                <w:ilvl w:val="0"/>
+                <w:numId w:val="0"/>
+              </w:numPr>
+              <w:jc w:val="center"/>
+              <w:outlineLvl w:val="1"/>
+            </w:pPr>
+            <w:r>
+              <w:t>ICA</w:t>
+            </w:r>
+          </w:p>
+        </w:tc>
+        <w:tc>
+          <w:tcPr>
+            <w:tcW w:w="1633" w:type="dxa"/>
+          </w:tcPr>
+          <w:p>
+            <w:pPr>
+              <w:pStyle w:val="Heading2"/>
+              <w:numPr>
+                <w:ilvl w:val="0"/>
+                <w:numId w:val="0"/>
+              </w:numPr>
+              <w:jc w:val="center"/>
+              <w:outlineLvl w:val="1"/>
+            </w:pPr>
+            <w:r>
+              <w:t>ZICA</w:t>
+            </w:r>
+          </w:p>
+        </w:tc>
+      </w:tr>
+      <w:tr>
+        <w:trPr>
+          <w:jc w:val="center"/>
+        </w:trPr>
+        <w:tc>
+          <w:tcPr>
+            <w:tcW w:w="1639" w:type="dxa"/>
+          </w:tcPr>
+          <w:p>
+            <w:pPr>
+              <w:pStyle w:val="Heading2"/>
+              <w:numPr>
+                <w:ilvl w:val="0"/>
+                <w:numId w:val="0"/>
+              </w:numPr>
+              <w:jc w:val="center"/>
+              <w:outlineLvl w:val="1"/>
+            </w:pPr>
+            <w:r>
+              <w:t>CIC</w:t>
+            </w:r>
+          </w:p>
+        </w:tc>
+        <w:tc>
+          <w:tcPr>
+            <w:tcW w:w="1780" w:type="dxa"/>
+          </w:tcPr>
+          <w:p>
+            <w:pPr>
+              <w:pStyle w:val="Heading2"/>
+              <w:numPr>
+                <w:ilvl w:val="0"/>
+                <w:numId w:val="0"/>
+              </w:numPr>
+              <w:jc w:val="center"/>
+              <w:outlineLvl w:val="1"/>
+            </w:pPr>
+            <w:r>
+              <w:t>0.0075</w:t>
+            </w:r>
+          </w:p>
+          <w:p>
+            <w:pPr>
+              <w:pStyle w:val="Heading2"/>
+              <w:numPr>
+                <w:ilvl w:val="0"/>
+                <w:numId w:val="0"/>
+              </w:numPr>
+              <w:jc w:val="center"/>
+              <w:outlineLvl w:val="1"/>
+            </w:pPr>
+            <w:r>
+              <w:t>0.0228</w:t>
+            </w:r>
+          </w:p>
+        </w:tc>
+        <w:tc>
+          <w:tcPr>
+            <w:tcW w:w="1634" w:type="dxa"/>
+          </w:tcPr>
+          <w:p>
+            <w:pPr>
+              <w:pStyle w:val="Heading2"/>
+              <w:numPr>
+                <w:ilvl w:val="0"/>
+                <w:numId w:val="0"/>
+              </w:numPr>
+              <w:jc w:val="center"/>
+              <w:outlineLvl w:val="1"/>
+            </w:pPr>
+            <w:r>
+              <w:t>0.2045</w:t>
+            </w:r>
+          </w:p>
+        </w:tc>
+        <w:tc>
+          <w:tcPr>
+            <w:tcW w:w="1621" w:type="dxa"/>
+          </w:tcPr>
+          <w:p>
+            <w:pPr>
+              <w:pStyle w:val="Heading2"/>
+              <w:numPr>
+                <w:ilvl w:val="0"/>
+                <w:numId w:val="0"/>
+              </w:numPr>
+              <w:jc w:val="center"/>
+              <w:outlineLvl w:val="1"/>
+            </w:pPr>
+            <w:r>
+              <w:t>0.0167</w:t>
+            </w:r>
+          </w:p>
+        </w:tc>
+        <w:tc>
+          <w:tcPr>
+            <w:tcW w:w="1633" w:type="dxa"/>
+          </w:tcPr>
+          <w:p>
+            <w:pPr>
+              <w:pStyle w:val="Heading2"/>
+              <w:numPr>
+                <w:ilvl w:val="0"/>
+                <w:numId w:val="0"/>
+              </w:numPr>
+              <w:jc w:val="center"/>
+              <w:outlineLvl w:val="1"/>
+            </w:pPr>
+            <w:r>
+              <w:t>0.0043</w:t>
+            </w:r>
+          </w:p>
+        </w:tc>
+      </w:tr>
+      <w:tr>
+        <w:trPr>
+          <w:jc w:val="center"/>
+        </w:trPr>
+        <w:tc>
+          <w:tcPr>
+            <w:tcW w:w="1639" w:type="dxa"/>
+          </w:tcPr>
+          <w:p>
+            <w:pPr>
+              <w:pStyle w:val="Heading2"/>
+              <w:numPr>
+                <w:ilvl w:val="0"/>
+                <w:numId w:val="0"/>
+              </w:numPr>
+              <w:jc w:val="center"/>
+              <w:outlineLvl w:val="1"/>
+              <w:rPr>
+                <w:highlight w:val="yellow"/>
+              </w:rPr>
+            </w:pPr>
+            <w:r>
+              <w:rPr>
+                <w:highlight w:val="yellow"/>
+              </w:rPr>
+              <w:t>GIC, Control</w:t>
+            </w:r>
+          </w:p>
+        </w:tc>
+        <w:tc>
+          <w:tcPr>
+            <w:tcW w:w="1780" w:type="dxa"/>
+          </w:tcPr>
+          <w:p>
+            <w:pPr>
+              <w:pStyle w:val="Heading2"/>
+              <w:numPr>
+                <w:ilvl w:val="0"/>
+                <w:numId w:val="0"/>
+              </w:numPr>
+              <w:jc w:val="center"/>
+              <w:outlineLvl w:val="1"/>
+              <w:rPr>
+                <w:highlight w:val="yellow"/>
+              </w:rPr>
+            </w:pPr>
+            <w:r>
+              <w:rPr>
+                <w:highlight w:val="yellow"/>
+              </w:rPr>
+              <w:t>9.999 * 10</w:t>
+            </w:r>
+            <w:r>
+              <w:rPr>
+                <w:highlight w:val="yellow"/>
+                <w:vertAlign w:val="superscript"/>
+              </w:rPr>
+              <w:t>-5</w:t>
+            </w:r>
+          </w:p>
+        </w:tc>
+        <w:tc>
+          <w:tcPr>
+            <w:tcW w:w="1634" w:type="dxa"/>
+          </w:tcPr>
+          <w:p>
+            <w:pPr>
+              <w:pStyle w:val="Heading2"/>
+              <w:numPr>
+                <w:ilvl w:val="0"/>
+                <w:numId w:val="0"/>
+              </w:numPr>
+              <w:jc w:val="center"/>
+              <w:outlineLvl w:val="1"/>
+            </w:pPr>
+            <w:r>
+              <w:t>0.0172</w:t>
+            </w:r>
+          </w:p>
+        </w:tc>
+        <w:tc>
+          <w:tcPr>
+            <w:tcW w:w="1621" w:type="dxa"/>
+          </w:tcPr>
+          <w:p>
+            <w:pPr>
+              <w:pStyle w:val="Heading2"/>
+              <w:numPr>
+                <w:ilvl w:val="0"/>
+                <w:numId w:val="0"/>
+              </w:numPr>
+              <w:jc w:val="center"/>
+              <w:outlineLvl w:val="1"/>
+            </w:pPr>
+          </w:p>
+        </w:tc>
+        <w:tc>
+          <w:tcPr>
+            <w:tcW w:w="1633" w:type="dxa"/>
+          </w:tcPr>
+          <w:p>
+            <w:pPr>
+              <w:pStyle w:val="Heading2"/>
+              <w:numPr>
+                <w:ilvl w:val="0"/>
+                <w:numId w:val="0"/>
+              </w:numPr>
+              <w:jc w:val="center"/>
+              <w:outlineLvl w:val="1"/>
+              <w:rPr>
+                <w:highlight w:val="yellow"/>
+              </w:rPr>
+            </w:pPr>
+            <w:r>
+              <w:rPr>
+                <w:highlight w:val="yellow"/>
+              </w:rPr>
+              <w:t>9.999 * 10</w:t>
+            </w:r>
+            <w:r>
+              <w:rPr>
+                <w:highlight w:val="yellow"/>
+                <w:vertAlign w:val="superscript"/>
+              </w:rPr>
+              <w:t>-5</w:t>
+            </w:r>
+          </w:p>
+        </w:tc>
+      </w:tr>
+      <w:tr>
+        <w:trPr>
+          <w:jc w:val="center"/>
+        </w:trPr>
+        <w:tc>
+          <w:tcPr>
+            <w:tcW w:w="1639" w:type="dxa"/>
+          </w:tcPr>
+          <w:p>
+            <w:pPr>
+              <w:pStyle w:val="Heading2"/>
+              <w:numPr>
+                <w:ilvl w:val="0"/>
+                <w:numId w:val="0"/>
+              </w:numPr>
+              <w:jc w:val="center"/>
+              <w:outlineLvl w:val="1"/>
+              <w:rPr>
+                <w:highlight w:val="yellow"/>
+              </w:rPr>
+            </w:pPr>
+            <w:r>
+              <w:rPr>
+                <w:highlight w:val="yellow"/>
+              </w:rPr>
+              <w:t>GIC, Patient</w:t>
+            </w:r>
+          </w:p>
+        </w:tc>
+        <w:tc>
+          <w:tcPr>
+            <w:tcW w:w="1780" w:type="dxa"/>
+          </w:tcPr>
+          <w:p>
+            <w:pPr>
+              <w:pStyle w:val="Heading2"/>
+              <w:numPr>
+                <w:ilvl w:val="0"/>
+                <w:numId w:val="0"/>
+              </w:numPr>
+              <w:jc w:val="center"/>
+              <w:outlineLvl w:val="1"/>
+              <w:rPr>
+                <w:highlight w:val="yellow"/>
+              </w:rPr>
+            </w:pPr>
+            <w:r>
+              <w:rPr>
+                <w:highlight w:val="yellow"/>
+              </w:rPr>
+              <w:t>0.1049</w:t>
+            </w:r>
+          </w:p>
+        </w:tc>
+        <w:tc>
+          <w:tcPr>
+            <w:tcW w:w="1634" w:type="dxa"/>
+          </w:tcPr>
+          <w:p>
+            <w:pPr>
+              <w:pStyle w:val="Heading2"/>
+              <w:numPr>
+                <w:ilvl w:val="0"/>
+                <w:numId w:val="0"/>
+              </w:numPr>
+              <w:jc w:val="center"/>
+              <w:outlineLvl w:val="1"/>
+            </w:pPr>
+            <w:r>
+              <w:rPr>
+                <w:highlight w:val="yellow"/>
+              </w:rPr>
+              <w:t>9.999 * 10</w:t>
+            </w:r>
+            <w:r>
+              <w:rPr>
+                <w:highlight w:val="yellow"/>
+                <w:vertAlign w:val="superscript"/>
+              </w:rPr>
+              <w:t>-5</w:t>
+            </w:r>
+          </w:p>
+        </w:tc>
+        <w:tc>
+          <w:tcPr>
+            <w:tcW w:w="1621" w:type="dxa"/>
+          </w:tcPr>
+          <w:p>
+            <w:pPr>
+              <w:pStyle w:val="Heading2"/>
+              <w:numPr>
+                <w:ilvl w:val="0"/>
+                <w:numId w:val="0"/>
+              </w:numPr>
+              <w:jc w:val="center"/>
+              <w:outlineLvl w:val="1"/>
+            </w:pPr>
+          </w:p>
+        </w:tc>
+        <w:tc>
+          <w:tcPr>
+            <w:tcW w:w="1633" w:type="dxa"/>
+          </w:tcPr>
+          <w:p>
+            <w:pPr>
+              <w:pStyle w:val="Heading2"/>
+              <w:numPr>
+                <w:ilvl w:val="0"/>
+                <w:numId w:val="0"/>
+              </w:numPr>
+              <w:jc w:val="center"/>
+              <w:outlineLvl w:val="1"/>
+              <w:rPr>
+                <w:highlight w:val="yellow"/>
+              </w:rPr>
+            </w:pPr>
+            <w:r>
+              <w:rPr>
+                <w:highlight w:val="yellow"/>
+              </w:rPr>
+              <w:t>0.0118</w:t>
+            </w:r>
+          </w:p>
+        </w:tc>
+      </w:tr>
+    </w:tbl>
+    <w:p>
+      <w:pPr>
+        <w:pStyle w:val="Heading2"/>
+        <w:numPr>
+          <w:ilvl w:val="0"/>
+          <w:numId w:val="0"/>
+        </w:numPr>
+      </w:pPr>
+    </w:p>
+    <w:p>
+      <w:pPr>
+        <w:pStyle w:val="Heading2"/>
+      </w:pPr>
+      <w:r>
+        <w:t>Entropy: r</w:t>
+      </w:r>
+      <w:r>
+        <w:t>eported effect sizes/tests statistics</w:t>
+      </w:r>
+    </w:p>
+    <w:tbl>
+      <w:tblPr>
+        <w:tblStyle w:val="TableGrid"/>
+        <w:tblW w:w="8307" w:type="dxa"/>
+        <w:jc w:val="center"/>
+        <w:tblBorders>
+          <w:top w:val="none" w:sz="0" w:space="0" w:color="auto"/>
+          <w:left w:val="none" w:sz="0" w:space="0" w:color="auto"/>
+          <w:bottom w:val="none" w:sz="0" w:space="0" w:color="auto"/>
+          <w:right w:val="none" w:sz="0" w:space="0" w:color="auto"/>
+        </w:tblBorders>
+        <w:tblLook w:val="04A0" w:firstRow="1" w:lastRow="0" w:firstColumn="1" w:lastColumn="0" w:noHBand="0" w:noVBand="1"/>
+      </w:tblPr>
+      <w:tblGrid>
+        <w:gridCol w:w="1639"/>
+        <w:gridCol w:w="1780"/>
+        <w:gridCol w:w="1634"/>
+        <w:gridCol w:w="1621"/>
+        <w:gridCol w:w="1633"/>
+      </w:tblGrid>
+      <w:tr>
+        <w:trPr>
+          <w:jc w:val="center"/>
+        </w:trPr>
+        <w:tc>
+          <w:tcPr>
+            <w:tcW w:w="1639" w:type="dxa"/>
+          </w:tcPr>
+          <w:p>
+            <w:pPr>
+              <w:pStyle w:val="Heading2"/>
+              <w:numPr>
+                <w:ilvl w:val="0"/>
+                <w:numId w:val="0"/>
+              </w:numPr>
+              <w:jc w:val="center"/>
+              <w:outlineLvl w:val="1"/>
+            </w:pPr>
+          </w:p>
+        </w:tc>
+        <w:tc>
+          <w:tcPr>
+            <w:tcW w:w="1780" w:type="dxa"/>
+          </w:tcPr>
+          <w:p>
+            <w:pPr>
+              <w:pStyle w:val="Heading2"/>
+              <w:numPr>
+                <w:ilvl w:val="0"/>
+                <w:numId w:val="0"/>
+              </w:numPr>
+              <w:jc w:val="center"/>
+              <w:outlineLvl w:val="1"/>
+            </w:pPr>
+            <w:r>
+              <w:t>LEICA</w:t>
+            </w:r>
+          </w:p>
+        </w:tc>
+        <w:tc>
+          <w:tcPr>
+            <w:tcW w:w="1634" w:type="dxa"/>
+          </w:tcPr>
+          <w:p>
+            <w:pPr>
+              <w:pStyle w:val="Heading2"/>
+              <w:numPr>
+                <w:ilvl w:val="0"/>
+                <w:numId w:val="0"/>
+              </w:numPr>
+              <w:jc w:val="center"/>
+              <w:outlineLvl w:val="1"/>
+            </w:pPr>
+            <w:r>
+              <w:t>MICA</w:t>
+            </w:r>
+          </w:p>
+        </w:tc>
+        <w:tc>
+          <w:tcPr>
+            <w:tcW w:w="1621" w:type="dxa"/>
+          </w:tcPr>
+          <w:p>
+            <w:pPr>
+              <w:pStyle w:val="Heading2"/>
+              <w:numPr>
+                <w:ilvl w:val="0"/>
+                <w:numId w:val="0"/>
+              </w:numPr>
+              <w:jc w:val="center"/>
+              <w:outlineLvl w:val="1"/>
+            </w:pPr>
+            <w:r>
+              <w:t>ICA</w:t>
+            </w:r>
+          </w:p>
+        </w:tc>
+        <w:tc>
+          <w:tcPr>
+            <w:tcW w:w="1633" w:type="dxa"/>
+          </w:tcPr>
+          <w:p>
+            <w:pPr>
+              <w:pStyle w:val="Heading2"/>
+              <w:numPr>
+                <w:ilvl w:val="0"/>
+                <w:numId w:val="0"/>
+              </w:numPr>
+              <w:jc w:val="center"/>
+              <w:outlineLvl w:val="1"/>
+            </w:pPr>
+            <w:r>
+              <w:t>ZICA</w:t>
+            </w:r>
+          </w:p>
+        </w:tc>
+      </w:tr>
+      <w:tr>
+        <w:trPr>
+          <w:jc w:val="center"/>
+        </w:trPr>
+        <w:tc>
+          <w:tcPr>
+            <w:tcW w:w="1639" w:type="dxa"/>
+          </w:tcPr>
+          <w:p>
+            <w:pPr>
+              <w:pStyle w:val="Heading2"/>
+              <w:numPr>
+                <w:ilvl w:val="0"/>
+                <w:numId w:val="0"/>
+              </w:numPr>
+              <w:jc w:val="center"/>
+              <w:outlineLvl w:val="1"/>
+            </w:pPr>
+            <w:r>
+              <w:t>CIC</w:t>
+            </w:r>
+          </w:p>
+        </w:tc>
+        <w:tc>
+          <w:tcPr>
+            <w:tcW w:w="1780" w:type="dxa"/>
+          </w:tcPr>
+          <w:p>
+            <w:pPr>
+              <w:pStyle w:val="Heading2"/>
+              <w:numPr>
+                <w:ilvl w:val="0"/>
+                <w:numId w:val="0"/>
+              </w:numPr>
+              <w:jc w:val="center"/>
+              <w:outlineLvl w:val="1"/>
+            </w:pPr>
+          </w:p>
+          <w:p>
+            <w:pPr>
+              <w:pStyle w:val="Heading2"/>
+              <w:numPr>
+                <w:ilvl w:val="0"/>
+                <w:numId w:val="0"/>
+              </w:numPr>
+              <w:jc w:val="center"/>
+              <w:outlineLvl w:val="1"/>
+            </w:pPr>
+            <w:r>
+              <w:t>-0.5312</w:t>
+            </w:r>
+          </w:p>
+        </w:tc>
+        <w:tc>
+          <w:tcPr>
+            <w:tcW w:w="1634" w:type="dxa"/>
+          </w:tcPr>
+          <w:p>
+            <w:pPr>
+              <w:pStyle w:val="Heading2"/>
+              <w:numPr>
+                <w:ilvl w:val="0"/>
+                <w:numId w:val="0"/>
+              </w:numPr>
+              <w:jc w:val="center"/>
+              <w:outlineLvl w:val="1"/>
+            </w:pPr>
+            <w:r>
+              <w:t>0.2918</w:t>
+            </w:r>
+          </w:p>
+        </w:tc>
+        <w:tc>
+          <w:tcPr>
+            <w:tcW w:w="1621" w:type="dxa"/>
+          </w:tcPr>
+          <w:p>
+            <w:pPr>
+              <w:pStyle w:val="Heading2"/>
+              <w:numPr>
+                <w:ilvl w:val="0"/>
+                <w:numId w:val="0"/>
+              </w:numPr>
+              <w:jc w:val="center"/>
+              <w:outlineLvl w:val="1"/>
+            </w:pPr>
+            <w:r>
+              <w:t>-0.5377</w:t>
+            </w:r>
+          </w:p>
+        </w:tc>
+        <w:tc>
+          <w:tcPr>
+            <w:tcW w:w="1633" w:type="dxa"/>
+          </w:tcPr>
+          <w:p>
+            <w:pPr>
+              <w:pStyle w:val="Heading2"/>
+              <w:numPr>
+                <w:ilvl w:val="0"/>
+                <w:numId w:val="0"/>
+              </w:numPr>
+              <w:jc w:val="center"/>
+              <w:outlineLvl w:val="1"/>
+            </w:pPr>
+          </w:p>
+        </w:tc>
+      </w:tr>
+      <w:tr>
+        <w:trPr>
+          <w:jc w:val="center"/>
+        </w:trPr>
+        <w:tc>
+          <w:tcPr>
+            <w:tcW w:w="1639" w:type="dxa"/>
+          </w:tcPr>
+          <w:p>
+            <w:pPr>
+              <w:pStyle w:val="Heading2"/>
+              <w:numPr>
+                <w:ilvl w:val="0"/>
+                <w:numId w:val="0"/>
+              </w:numPr>
+              <w:jc w:val="center"/>
+              <w:outlineLvl w:val="1"/>
+            </w:pPr>
+            <w:r>
+              <w:t>GIC, Control</w:t>
+            </w:r>
+          </w:p>
+        </w:tc>
+        <w:tc>
+          <w:tcPr>
+            <w:tcW w:w="1780" w:type="dxa"/>
+          </w:tcPr>
+          <w:p>
+            <w:pPr>
+              <w:pStyle w:val="Heading2"/>
+              <w:numPr>
+                <w:ilvl w:val="0"/>
+                <w:numId w:val="0"/>
+              </w:numPr>
+              <w:jc w:val="center"/>
+              <w:outlineLvl w:val="1"/>
+            </w:pPr>
+            <w:r>
+              <w:t>-1.8204</w:t>
+            </w:r>
+          </w:p>
+        </w:tc>
+        <w:tc>
+          <w:tcPr>
+            <w:tcW w:w="1634" w:type="dxa"/>
+          </w:tcPr>
+          <w:p>
+            <w:pPr>
+              <w:pStyle w:val="Heading2"/>
+              <w:numPr>
+                <w:ilvl w:val="0"/>
+                <w:numId w:val="0"/>
+              </w:numPr>
+              <w:jc w:val="center"/>
+              <w:outlineLvl w:val="1"/>
+            </w:pPr>
+            <w:r>
+              <w:t>-0.5560</w:t>
+            </w:r>
+          </w:p>
+        </w:tc>
+        <w:tc>
+          <w:tcPr>
+            <w:tcW w:w="1621" w:type="dxa"/>
+          </w:tcPr>
+          <w:p>
+            <w:pPr>
+              <w:pStyle w:val="Heading2"/>
+              <w:numPr>
+                <w:ilvl w:val="0"/>
+                <w:numId w:val="0"/>
+              </w:numPr>
+              <w:jc w:val="center"/>
+              <w:outlineLvl w:val="1"/>
+            </w:pPr>
+          </w:p>
+        </w:tc>
+        <w:tc>
+          <w:tcPr>
+            <w:tcW w:w="1633" w:type="dxa"/>
+          </w:tcPr>
+          <w:p>
+            <w:pPr>
+              <w:pStyle w:val="Heading2"/>
+              <w:numPr>
+                <w:ilvl w:val="0"/>
+                <w:numId w:val="0"/>
+              </w:numPr>
+              <w:jc w:val="center"/>
+              <w:outlineLvl w:val="1"/>
+            </w:pPr>
+            <w:r>
+              <w:t>-1.7122</w:t>
+            </w:r>
+          </w:p>
+        </w:tc>
+      </w:tr>
+      <w:tr>
+        <w:trPr>
+          <w:jc w:val="center"/>
+        </w:trPr>
+        <w:tc>
+          <w:tcPr>
+            <w:tcW w:w="1639" w:type="dxa"/>
+          </w:tcPr>
+          <w:p>
+            <w:pPr>
+              <w:pStyle w:val="Heading2"/>
+              <w:numPr>
+                <w:ilvl w:val="0"/>
+                <w:numId w:val="0"/>
+              </w:numPr>
+              <w:jc w:val="center"/>
+              <w:outlineLvl w:val="1"/>
+            </w:pPr>
+            <w:r>
+              <w:t>GIC, Patient</w:t>
+            </w:r>
+          </w:p>
+        </w:tc>
+        <w:tc>
+          <w:tcPr>
+            <w:tcW w:w="1780" w:type="dxa"/>
+          </w:tcPr>
+          <w:p>
+            <w:pPr>
+              <w:pStyle w:val="Heading2"/>
+              <w:numPr>
+                <w:ilvl w:val="0"/>
+                <w:numId w:val="0"/>
+              </w:numPr>
+              <w:jc w:val="center"/>
+              <w:outlineLvl w:val="1"/>
+            </w:pPr>
+            <w:r>
+              <w:t>0.3710</w:t>
+            </w:r>
+          </w:p>
+        </w:tc>
+        <w:tc>
+          <w:tcPr>
+            <w:tcW w:w="1634" w:type="dxa"/>
+          </w:tcPr>
+          <w:p>
+            <w:pPr>
+              <w:pStyle w:val="Heading2"/>
+              <w:numPr>
+                <w:ilvl w:val="0"/>
+                <w:numId w:val="0"/>
+              </w:numPr>
+              <w:jc w:val="center"/>
+              <w:outlineLvl w:val="1"/>
+            </w:pPr>
+            <w:r>
+              <w:t>1.1143</w:t>
+            </w:r>
+          </w:p>
+        </w:tc>
+        <w:tc>
+          <w:tcPr>
+            <w:tcW w:w="1621" w:type="dxa"/>
+          </w:tcPr>
+          <w:p>
+            <w:pPr>
+              <w:pStyle w:val="Heading2"/>
+              <w:numPr>
+                <w:ilvl w:val="0"/>
+                <w:numId w:val="0"/>
+              </w:numPr>
+              <w:jc w:val="center"/>
+              <w:outlineLvl w:val="1"/>
+            </w:pPr>
+          </w:p>
+        </w:tc>
+        <w:tc>
+          <w:tcPr>
+            <w:tcW w:w="1633" w:type="dxa"/>
+          </w:tcPr>
+          <w:p>
+            <w:pPr>
+              <w:pStyle w:val="Heading2"/>
+              <w:numPr>
+                <w:ilvl w:val="0"/>
+                <w:numId w:val="0"/>
+              </w:numPr>
+              <w:jc w:val="center"/>
+              <w:outlineLvl w:val="1"/>
+            </w:pPr>
+            <w:r>
+              <w:t>0.5873</w:t>
+            </w:r>
+          </w:p>
+        </w:tc>
+      </w:tr>
+    </w:tbl>
+    <w:p>
+      <w:pPr>
+        <w:pStyle w:val="Heading2"/>
+        <w:numPr>
+          <w:ilvl w:val="0"/>
+          <w:numId w:val="0"/>
+        </w:numPr>
+      </w:pPr>
+    </w:p>
+    <w:p>
+      <w:pPr>
+        <w:pStyle w:val="Heading2"/>
+      </w:pPr>
+      <w:r>
+        <w:t>Activations: number of assemblies which survive FDR correctio</w:t>
+      </w:r>
+      <w:r>
+        <w:t>n</w:t>
+      </w:r>
+    </w:p>
+    <w:tbl>
+      <w:tblPr>
+        <w:tblStyle w:val="TableGrid"/>
+        <w:tblW w:w="10423" w:type="dxa"/>
+        <w:jc w:val="center"/>
+        <w:tblBorders>
+          <w:top w:val="none" w:sz="0" w:space="0" w:color="auto"/>
+          <w:left w:val="none" w:sz="0" w:space="0" w:color="auto"/>
+          <w:bottom w:val="none" w:sz="0" w:space="0" w:color="auto"/>
+          <w:right w:val="none" w:sz="0" w:space="0" w:color="auto"/>
+        </w:tblBorders>
+        <w:tblLook w:val="04A0" w:firstRow="1" w:lastRow="0" w:firstColumn="1" w:lastColumn="0" w:noHBand="0" w:noVBand="1"/>
+      </w:tblPr>
+      <w:tblGrid>
+        <w:gridCol w:w="1781"/>
+        <w:gridCol w:w="2220"/>
+        <w:gridCol w:w="2104"/>
+        <w:gridCol w:w="2220"/>
+        <w:gridCol w:w="2098"/>
+      </w:tblGrid>
+      <w:tr>
+        <w:trPr>
+          <w:jc w:val="center"/>
+        </w:trPr>
+        <w:tc>
+          <w:tcPr>
+            <w:tcW w:w="1781" w:type="dxa"/>
+          </w:tcPr>
+          <w:p>
+            <w:pPr>
+              <w:pStyle w:val="Heading2"/>
+              <w:numPr>
+                <w:ilvl w:val="0"/>
+                <w:numId w:val="0"/>
+              </w:numPr>
+              <w:jc w:val="center"/>
+              <w:outlineLvl w:val="1"/>
+            </w:pPr>
+          </w:p>
+        </w:tc>
+        <w:tc>
+          <w:tcPr>
+            <w:tcW w:w="2220" w:type="dxa"/>
+          </w:tcPr>
+          <w:p>
+            <w:pPr>
+              <w:pStyle w:val="Heading2"/>
+              <w:numPr>
+                <w:ilvl w:val="0"/>
+                <w:numId w:val="0"/>
+              </w:numPr>
+              <w:jc w:val="center"/>
+              <w:outlineLvl w:val="1"/>
+            </w:pPr>
+            <w:r>
+              <w:t>LEICA</w:t>
+            </w:r>
+          </w:p>
+        </w:tc>
+        <w:tc>
+          <w:tcPr>
+            <w:tcW w:w="2104" w:type="dxa"/>
+          </w:tcPr>
+          <w:p>
+            <w:pPr>
+              <w:pStyle w:val="Heading2"/>
+              <w:numPr>
+                <w:ilvl w:val="0"/>
+                <w:numId w:val="0"/>
+              </w:numPr>
+              <w:jc w:val="center"/>
+              <w:outlineLvl w:val="1"/>
+            </w:pPr>
+            <w:r>
+              <w:t>MICA</w:t>
+            </w:r>
+          </w:p>
+        </w:tc>
+        <w:tc>
+          <w:tcPr>
+            <w:tcW w:w="2220" w:type="dxa"/>
+          </w:tcPr>
+          <w:p>
+            <w:pPr>
+              <w:pStyle w:val="Heading2"/>
+              <w:numPr>
+                <w:ilvl w:val="0"/>
+                <w:numId w:val="0"/>
+              </w:numPr>
+              <w:jc w:val="center"/>
+              <w:outlineLvl w:val="1"/>
+            </w:pPr>
+            <w:r>
+              <w:t>ICA</w:t>
+            </w:r>
+          </w:p>
+        </w:tc>
+        <w:tc>
+          <w:tcPr>
+            <w:tcW w:w="2098" w:type="dxa"/>
+          </w:tcPr>
+          <w:p>
+            <w:pPr>
+              <w:pStyle w:val="Heading2"/>
+              <w:numPr>
+                <w:ilvl w:val="0"/>
+                <w:numId w:val="0"/>
+              </w:numPr>
+              <w:jc w:val="center"/>
+              <w:outlineLvl w:val="1"/>
+            </w:pPr>
+            <w:r>
+              <w:t>ZICA</w:t>
+            </w:r>
+          </w:p>
+        </w:tc>
+      </w:tr>
+      <w:tr>
+        <w:trPr>
+          <w:jc w:val="center"/>
+        </w:trPr>
+        <w:tc>
+          <w:tcPr>
+            <w:tcW w:w="1781" w:type="dxa"/>
+          </w:tcPr>
+          <w:p>
+            <w:pPr>
+              <w:pStyle w:val="Heading2"/>
+              <w:numPr>
+                <w:ilvl w:val="0"/>
+                <w:numId w:val="0"/>
+              </w:numPr>
+              <w:jc w:val="center"/>
+              <w:outlineLvl w:val="1"/>
+            </w:pPr>
+            <w:r>
+              <w:t>BOLD (out of 90)</w:t>
+            </w:r>
+          </w:p>
+        </w:tc>
+        <w:tc>
+          <w:tcPr>
+            <w:tcW w:w="2220" w:type="dxa"/>
+          </w:tcPr>
+          <w:p>
+            <w:pPr>
+              <w:pStyle w:val="Heading2"/>
+              <w:numPr>
+                <w:ilvl w:val="0"/>
+                <w:numId w:val="0"/>
+              </w:numPr>
+              <w:jc w:val="center"/>
+              <w:outlineLvl w:val="1"/>
+            </w:pPr>
+            <w:r>
+              <w:t>KStest2: 53</w:t>
+            </w:r>
+          </w:p>
+          <w:p>
+            <w:pPr>
+              <w:pStyle w:val="Heading2"/>
+              <w:numPr>
+                <w:ilvl w:val="0"/>
+                <w:numId w:val="0"/>
+              </w:numPr>
+              <w:jc w:val="center"/>
+              <w:outlineLvl w:val="1"/>
+            </w:pPr>
+            <w:r>
+              <w:t>permutation: 0</w:t>
+            </w:r>
+          </w:p>
+        </w:tc>
+        <w:tc>
+          <w:tcPr>
+            <w:tcW w:w="2104" w:type="dxa"/>
+          </w:tcPr>
+          <w:p>
+            <w:pPr>
+              <w:pStyle w:val="Heading2"/>
+              <w:numPr>
+                <w:ilvl w:val="0"/>
+                <w:numId w:val="0"/>
+              </w:numPr>
+              <w:jc w:val="center"/>
+              <w:outlineLvl w:val="1"/>
+            </w:pPr>
+            <w:r>
+              <w:t>KStest2: 53</w:t>
+            </w:r>
+          </w:p>
+          <w:p>
+            <w:pPr>
+              <w:pStyle w:val="Heading2"/>
+              <w:numPr>
+                <w:ilvl w:val="0"/>
+                <w:numId w:val="0"/>
+              </w:numPr>
+              <w:jc w:val="center"/>
+              <w:outlineLvl w:val="1"/>
+            </w:pPr>
+            <w:r>
+              <w:t>permutation: 0</w:t>
+            </w:r>
+          </w:p>
+        </w:tc>
+        <w:tc>
+          <w:tcPr>
+            <w:tcW w:w="2220" w:type="dxa"/>
+          </w:tcPr>
+          <w:p>
+            <w:pPr>
+              <w:pStyle w:val="Heading2"/>
+              <w:numPr>
+                <w:ilvl w:val="0"/>
+                <w:numId w:val="0"/>
+              </w:numPr>
+              <w:jc w:val="center"/>
+              <w:outlineLvl w:val="1"/>
+            </w:pPr>
+            <w:r>
+              <w:t>KStest2: 53</w:t>
+            </w:r>
+          </w:p>
+          <w:p>
+            <w:pPr>
+              <w:pStyle w:val="Heading2"/>
+              <w:numPr>
+                <w:ilvl w:val="0"/>
+                <w:numId w:val="0"/>
+              </w:numPr>
+              <w:jc w:val="center"/>
+              <w:outlineLvl w:val="1"/>
+            </w:pPr>
+            <w:r>
+              <w:t>permutation: 0</w:t>
+            </w:r>
+          </w:p>
+        </w:tc>
+        <w:tc>
+          <w:tcPr>
+            <w:tcW w:w="2098" w:type="dxa"/>
+          </w:tcPr>
+          <w:p>
+            <w:pPr>
+              <w:pStyle w:val="Heading2"/>
+              <w:numPr>
+                <w:ilvl w:val="0"/>
+                <w:numId w:val="0"/>
+              </w:numPr>
+              <w:jc w:val="center"/>
+              <w:outlineLvl w:val="1"/>
+            </w:pPr>
+            <w:r>
+              <w:t>KStest2: 0</w:t>
+            </w:r>
+          </w:p>
+          <w:p>
+            <w:pPr>
+              <w:pStyle w:val="Heading2"/>
+              <w:numPr>
+                <w:ilvl w:val="0"/>
+                <w:numId w:val="0"/>
+              </w:numPr>
+              <w:jc w:val="center"/>
+              <w:outlineLvl w:val="1"/>
+            </w:pPr>
+            <w:r>
+              <w:t>permutation: 0</w:t>
+            </w:r>
+          </w:p>
+        </w:tc>
+      </w:tr>
+      <w:tr>
+        <w:trPr>
+          <w:jc w:val="center"/>
+        </w:trPr>
+        <w:tc>
+          <w:tcPr>
+            <w:tcW w:w="1781" w:type="dxa"/>
+          </w:tcPr>
+          <w:p>
+            <w:pPr>
+              <w:pStyle w:val="Heading2"/>
+              <w:numPr>
+                <w:ilvl w:val="0"/>
+                <w:numId w:val="0"/>
+              </w:numPr>
+              <w:jc w:val="center"/>
+              <w:outlineLvl w:val="1"/>
+            </w:pPr>
+            <w:proofErr w:type="spellStart"/>
+            <w:r>
+              <w:t>dFC</w:t>
+            </w:r>
+            <w:proofErr w:type="spellEnd"/>
+            <w:r>
+              <w:t xml:space="preserve"> </w:t>
+            </w:r>
+            <w:r>
+              <w:t>(out of 90)</w:t>
+            </w:r>
+          </w:p>
+        </w:tc>
+        <w:tc>
+          <w:tcPr>
+            <w:tcW w:w="2220" w:type="dxa"/>
+          </w:tcPr>
+          <w:p>
+            <w:pPr>
+              <w:pStyle w:val="Heading2"/>
+              <w:numPr>
+                <w:ilvl w:val="0"/>
+                <w:numId w:val="0"/>
+              </w:numPr>
+              <w:jc w:val="center"/>
+              <w:outlineLvl w:val="1"/>
+            </w:pPr>
+            <w:r>
+              <w:t xml:space="preserve">KStest2: </w:t>
+            </w:r>
+            <w:r>
+              <w:t>84/90</w:t>
+            </w:r>
+          </w:p>
+          <w:p>
+            <w:pPr>
+              <w:pStyle w:val="Heading2"/>
+              <w:numPr>
+                <w:ilvl w:val="0"/>
+                <w:numId w:val="0"/>
+              </w:numPr>
+              <w:jc w:val="center"/>
+              <w:outlineLvl w:val="1"/>
+            </w:pPr>
+            <w:r>
+              <w:t xml:space="preserve">permutation: </w:t>
+            </w:r>
+            <w:r>
+              <w:t>72/90</w:t>
+            </w:r>
+          </w:p>
+        </w:tc>
+        <w:tc>
+          <w:tcPr>
+            <w:tcW w:w="2104" w:type="dxa"/>
+          </w:tcPr>
+          <w:p>
+            <w:pPr>
+              <w:pStyle w:val="Heading2"/>
+              <w:numPr>
+                <w:ilvl w:val="0"/>
+                <w:numId w:val="0"/>
+              </w:numPr>
+              <w:jc w:val="center"/>
+              <w:outlineLvl w:val="1"/>
+            </w:pPr>
+            <w:r>
+              <w:t xml:space="preserve">KStest2: </w:t>
+            </w:r>
+            <w:r>
+              <w:t>89/90</w:t>
+            </w:r>
+          </w:p>
+          <w:p>
+            <w:pPr>
+              <w:pStyle w:val="Heading2"/>
+              <w:numPr>
+                <w:ilvl w:val="0"/>
+                <w:numId w:val="0"/>
+              </w:numPr>
+              <w:jc w:val="center"/>
+              <w:outlineLvl w:val="1"/>
+            </w:pPr>
+            <w:r>
+              <w:t xml:space="preserve">permutation: </w:t>
+            </w:r>
+            <w:r>
+              <w:t>81/90</w:t>
+            </w:r>
+          </w:p>
+        </w:tc>
+        <w:tc>
+          <w:tcPr>
+            <w:tcW w:w="2220" w:type="dxa"/>
+          </w:tcPr>
+          <w:p>
+            <w:pPr>
+              <w:pStyle w:val="Heading2"/>
+              <w:numPr>
+                <w:ilvl w:val="0"/>
+                <w:numId w:val="0"/>
+              </w:numPr>
+              <w:jc w:val="center"/>
+              <w:outlineLvl w:val="1"/>
+            </w:pPr>
+            <w:r>
+              <w:t xml:space="preserve">KStest2: </w:t>
+            </w:r>
+            <w:r>
+              <w:t>3583</w:t>
+            </w:r>
+            <w:r>
+              <w:t>/</w:t>
+            </w:r>
+            <w:r>
+              <w:t>4005</w:t>
+            </w:r>
+          </w:p>
+          <w:p>
+            <w:pPr>
+              <w:pStyle w:val="Heading2"/>
+              <w:numPr>
+                <w:ilvl w:val="0"/>
+                <w:numId w:val="0"/>
+              </w:numPr>
+              <w:jc w:val="center"/>
+              <w:outlineLvl w:val="1"/>
+            </w:pPr>
+            <w:r>
+              <w:t xml:space="preserve">permutation: </w:t>
+            </w:r>
+            <w:r>
+              <w:t>3011</w:t>
+            </w:r>
+            <w:r>
+              <w:t>/</w:t>
+            </w:r>
+            <w:r>
+              <w:t>4005</w:t>
+            </w:r>
+          </w:p>
+        </w:tc>
+        <w:tc>
+          <w:tcPr>
+            <w:tcW w:w="2098" w:type="dxa"/>
+          </w:tcPr>
+          <w:p>
+            <w:pPr>
+              <w:pStyle w:val="Heading2"/>
+              <w:numPr>
+                <w:ilvl w:val="0"/>
+                <w:numId w:val="0"/>
+              </w:numPr>
+              <w:jc w:val="center"/>
+              <w:outlineLvl w:val="1"/>
+            </w:pPr>
+          </w:p>
+        </w:tc>
+      </w:tr>
+      <w:tr>
+        <w:trPr>
+          <w:jc w:val="center"/>
+        </w:trPr>
+        <w:tc>
+          <w:tcPr>
+            <w:tcW w:w="1781" w:type="dxa"/>
+          </w:tcPr>
+          <w:p>
+            <w:pPr>
+              <w:pStyle w:val="Heading2"/>
+              <w:numPr>
+                <w:ilvl w:val="0"/>
+                <w:numId w:val="0"/>
+              </w:numPr>
+              <w:jc w:val="center"/>
+              <w:outlineLvl w:val="1"/>
+            </w:pPr>
+            <w:r>
+              <w:t>CIC</w:t>
+            </w:r>
+          </w:p>
+        </w:tc>
+        <w:tc>
+          <w:tcPr>
+            <w:tcW w:w="2220" w:type="dxa"/>
+          </w:tcPr>
+          <w:p>
+            <w:pPr>
+              <w:pStyle w:val="Heading2"/>
+              <w:numPr>
+                <w:ilvl w:val="0"/>
+                <w:numId w:val="0"/>
+              </w:numPr>
+              <w:jc w:val="center"/>
+              <w:outlineLvl w:val="1"/>
+            </w:pPr>
+            <w:r>
+              <w:t>KStest2: 14/16</w:t>
+            </w:r>
+          </w:p>
+          <w:p>
+            <w:pPr>
+              <w:pStyle w:val="Heading2"/>
+              <w:numPr>
+                <w:ilvl w:val="0"/>
+                <w:numId w:val="0"/>
+              </w:numPr>
+              <w:jc w:val="center"/>
+              <w:outlineLvl w:val="1"/>
+              <w:rPr>
+                <w:vertAlign w:val="superscript"/>
+              </w:rPr>
+            </w:pPr>
+            <w:r>
+              <w:t>permutation: 1</w:t>
+            </w:r>
+            <w:r>
+              <w:t>2</w:t>
+            </w:r>
+            <w:r>
+              <w:t>/16</w:t>
+            </w:r>
+          </w:p>
+        </w:tc>
+        <w:tc>
+          <w:tcPr>
+            <w:tcW w:w="2104" w:type="dxa"/>
+          </w:tcPr>
+          <w:p>
+            <w:pPr>
+              <w:pStyle w:val="Heading2"/>
+              <w:numPr>
+                <w:ilvl w:val="0"/>
+                <w:numId w:val="0"/>
+              </w:numPr>
+              <w:jc w:val="center"/>
+              <w:outlineLvl w:val="1"/>
+            </w:pPr>
+            <w:r>
+              <w:t xml:space="preserve">KStest2: </w:t>
+            </w:r>
+            <w:r>
+              <w:t>7</w:t>
+            </w:r>
+            <w:r>
+              <w:t>/1</w:t>
+            </w:r>
+            <w:r>
+              <w:t>1</w:t>
+            </w:r>
+          </w:p>
+          <w:p>
+            <w:pPr>
+              <w:pStyle w:val="Heading2"/>
+              <w:numPr>
+                <w:ilvl w:val="0"/>
+                <w:numId w:val="0"/>
+              </w:numPr>
+              <w:jc w:val="center"/>
+              <w:outlineLvl w:val="1"/>
+            </w:pPr>
+            <w:r>
+              <w:t xml:space="preserve">permutation: </w:t>
+            </w:r>
+            <w:r>
+              <w:t>8</w:t>
+            </w:r>
+            <w:r>
+              <w:t>/1</w:t>
+            </w:r>
+            <w:r>
+              <w:t>1</w:t>
+            </w:r>
+          </w:p>
+        </w:tc>
+        <w:tc>
+          <w:tcPr>
+            <w:tcW w:w="2220" w:type="dxa"/>
+          </w:tcPr>
+          <w:p>
+            <w:pPr>
+              <w:pStyle w:val="Heading2"/>
+              <w:numPr>
+                <w:ilvl w:val="0"/>
+                <w:numId w:val="0"/>
+              </w:numPr>
+              <w:jc w:val="center"/>
+              <w:outlineLvl w:val="1"/>
+            </w:pPr>
+            <w:r>
+              <w:t xml:space="preserve">KStest2: </w:t>
+            </w:r>
+            <w:r>
+              <w:t>0</w:t>
+            </w:r>
+            <w:r>
+              <w:t>/</w:t>
+            </w:r>
+            <w:r>
+              <w:t>386</w:t>
+            </w:r>
+          </w:p>
+          <w:p>
+            <w:pPr>
+              <w:pStyle w:val="Heading2"/>
+              <w:numPr>
+                <w:ilvl w:val="0"/>
+                <w:numId w:val="0"/>
+              </w:numPr>
+              <w:jc w:val="center"/>
+              <w:outlineLvl w:val="1"/>
+            </w:pPr>
+            <w:r>
+              <w:t xml:space="preserve">permutation: </w:t>
+            </w:r>
+            <w:bookmarkStart w:id="0" w:name="_GoBack"/>
+            <w:r>
+              <w:t>0</w:t>
+            </w:r>
+            <w:r>
+              <w:t>/</w:t>
+            </w:r>
+            <w:r>
+              <w:t>386</w:t>
+            </w:r>
+            <w:bookmarkEnd w:id="0"/>
+          </w:p>
+        </w:tc>
+        <w:tc>
+          <w:tcPr>
+            <w:tcW w:w="2098" w:type="dxa"/>
+          </w:tcPr>
+          <w:p>
+            <w:pPr>
+              <w:pStyle w:val="Heading2"/>
+              <w:numPr>
+                <w:ilvl w:val="0"/>
+                <w:numId w:val="0"/>
+              </w:numPr>
+              <w:jc w:val="center"/>
+              <w:outlineLvl w:val="1"/>
+            </w:pPr>
+            <w:r>
+              <w:t>KStest2: 0/14</w:t>
+            </w:r>
+          </w:p>
+          <w:p>
+            <w:pPr>
+              <w:pStyle w:val="Heading2"/>
+              <w:numPr>
+                <w:ilvl w:val="0"/>
+                <w:numId w:val="0"/>
+              </w:numPr>
+              <w:jc w:val="center"/>
+              <w:outlineLvl w:val="1"/>
+            </w:pPr>
+            <w:r>
+              <w:t>permutation: 0/14</w:t>
+            </w:r>
+          </w:p>
+        </w:tc>
+      </w:tr>
+      <w:tr>
+        <w:trPr>
+          <w:jc w:val="center"/>
+        </w:trPr>
+        <w:tc>
+          <w:tcPr>
+            <w:tcW w:w="1781" w:type="dxa"/>
+          </w:tcPr>
+          <w:p>
+            <w:pPr>
+              <w:pStyle w:val="Heading2"/>
+              <w:numPr>
+                <w:ilvl w:val="0"/>
+                <w:numId w:val="0"/>
+              </w:numPr>
+              <w:jc w:val="center"/>
+              <w:outlineLvl w:val="1"/>
+            </w:pPr>
+            <w:r>
+              <w:lastRenderedPageBreak/>
+              <w:t>GIC, Control</w:t>
+            </w:r>
+          </w:p>
+        </w:tc>
+        <w:tc>
+          <w:tcPr>
+            <w:tcW w:w="2220" w:type="dxa"/>
+          </w:tcPr>
+          <w:p>
+            <w:pPr>
+              <w:pStyle w:val="Heading2"/>
+              <w:numPr>
+                <w:ilvl w:val="0"/>
+                <w:numId w:val="0"/>
+              </w:numPr>
+              <w:jc w:val="center"/>
+              <w:outlineLvl w:val="1"/>
+            </w:pPr>
+            <w:r>
+              <w:t>KStest2: 15/15</w:t>
+            </w:r>
+          </w:p>
+          <w:p>
+            <w:pPr>
+              <w:pStyle w:val="Heading2"/>
+              <w:numPr>
+                <w:ilvl w:val="0"/>
+                <w:numId w:val="0"/>
+              </w:numPr>
+              <w:jc w:val="center"/>
+              <w:outlineLvl w:val="1"/>
+            </w:pPr>
+            <w:r>
+              <w:t>permutation: 5/15</w:t>
+            </w:r>
+          </w:p>
+        </w:tc>
+        <w:tc>
+          <w:tcPr>
+            <w:tcW w:w="2104" w:type="dxa"/>
+          </w:tcPr>
+          <w:p>
+            <w:pPr>
+              <w:pStyle w:val="Heading2"/>
+              <w:numPr>
+                <w:ilvl w:val="0"/>
+                <w:numId w:val="0"/>
+              </w:numPr>
+              <w:jc w:val="center"/>
+              <w:outlineLvl w:val="1"/>
+            </w:pPr>
+            <w:r>
+              <w:t>KStest2: 11/11</w:t>
+            </w:r>
+          </w:p>
+          <w:p>
+            <w:pPr>
+              <w:pStyle w:val="Heading2"/>
+              <w:numPr>
+                <w:ilvl w:val="0"/>
+                <w:numId w:val="0"/>
+              </w:numPr>
+              <w:jc w:val="center"/>
+              <w:outlineLvl w:val="1"/>
+            </w:pPr>
+            <w:r>
+              <w:t>permutation: 8/11</w:t>
+            </w:r>
+          </w:p>
+        </w:tc>
+        <w:tc>
+          <w:tcPr>
+            <w:tcW w:w="2220" w:type="dxa"/>
+          </w:tcPr>
+          <w:p>
+            <w:pPr>
+              <w:pStyle w:val="Heading2"/>
+              <w:numPr>
+                <w:ilvl w:val="0"/>
+                <w:numId w:val="0"/>
+              </w:numPr>
+              <w:jc w:val="center"/>
+              <w:outlineLvl w:val="1"/>
+            </w:pPr>
+          </w:p>
+        </w:tc>
+        <w:tc>
+          <w:tcPr>
+            <w:tcW w:w="2098" w:type="dxa"/>
+          </w:tcPr>
+          <w:p>
+            <w:pPr>
+              <w:pStyle w:val="Heading2"/>
+              <w:numPr>
+                <w:ilvl w:val="0"/>
+                <w:numId w:val="0"/>
+              </w:numPr>
+              <w:jc w:val="center"/>
+              <w:outlineLvl w:val="1"/>
+            </w:pPr>
+            <w:r>
+              <w:t>KStest2: 12/12</w:t>
+            </w:r>
+          </w:p>
+          <w:p>
+            <w:pPr>
+              <w:pStyle w:val="Heading2"/>
+              <w:numPr>
+                <w:ilvl w:val="0"/>
+                <w:numId w:val="0"/>
+              </w:numPr>
+              <w:jc w:val="center"/>
+              <w:outlineLvl w:val="1"/>
+            </w:pPr>
+            <w:r>
+              <w:t>permutation: 0/12</w:t>
+            </w:r>
+          </w:p>
+        </w:tc>
+      </w:tr>
+      <w:tr>
+        <w:trPr>
+          <w:jc w:val="center"/>
+        </w:trPr>
+        <w:tc>
+          <w:tcPr>
+            <w:tcW w:w="1781" w:type="dxa"/>
+          </w:tcPr>
+          <w:p>
+            <w:pPr>
+              <w:pStyle w:val="Heading2"/>
+              <w:numPr>
+                <w:ilvl w:val="0"/>
+                <w:numId w:val="0"/>
+              </w:numPr>
+              <w:jc w:val="center"/>
+              <w:outlineLvl w:val="1"/>
+            </w:pPr>
+            <w:r>
+              <w:t>GIC, Patient</w:t>
+            </w:r>
+          </w:p>
+        </w:tc>
+        <w:tc>
+          <w:tcPr>
+            <w:tcW w:w="2220" w:type="dxa"/>
+          </w:tcPr>
+          <w:p>
+            <w:pPr>
+              <w:pStyle w:val="Heading2"/>
+              <w:numPr>
+                <w:ilvl w:val="0"/>
+                <w:numId w:val="0"/>
+              </w:numPr>
+              <w:jc w:val="center"/>
+              <w:outlineLvl w:val="1"/>
+            </w:pPr>
+            <w:r>
+              <w:t>KStest2: 17/17</w:t>
+            </w:r>
+          </w:p>
+          <w:p>
+            <w:pPr>
+              <w:pStyle w:val="Heading2"/>
+              <w:numPr>
+                <w:ilvl w:val="0"/>
+                <w:numId w:val="0"/>
+              </w:numPr>
+              <w:jc w:val="center"/>
+              <w:outlineLvl w:val="1"/>
+            </w:pPr>
+            <w:r>
+              <w:t>permutation: 11/17</w:t>
+            </w:r>
+          </w:p>
+        </w:tc>
+        <w:tc>
+          <w:tcPr>
+            <w:tcW w:w="2104" w:type="dxa"/>
+          </w:tcPr>
+          <w:p>
+            <w:pPr>
+              <w:pStyle w:val="Heading2"/>
+              <w:numPr>
+                <w:ilvl w:val="0"/>
+                <w:numId w:val="0"/>
+              </w:numPr>
+              <w:jc w:val="center"/>
+              <w:outlineLvl w:val="1"/>
+            </w:pPr>
+            <w:r>
+              <w:t xml:space="preserve">KStest2: </w:t>
+            </w:r>
+            <w:r>
+              <w:t>11/11</w:t>
+            </w:r>
+          </w:p>
+          <w:p>
+            <w:pPr>
+              <w:pStyle w:val="Heading2"/>
+              <w:numPr>
+                <w:ilvl w:val="0"/>
+                <w:numId w:val="0"/>
+              </w:numPr>
+              <w:jc w:val="center"/>
+              <w:outlineLvl w:val="1"/>
+            </w:pPr>
+            <w:r>
+              <w:t>permutation:</w:t>
+            </w:r>
+            <w:r>
+              <w:t xml:space="preserve"> 7/11</w:t>
+            </w:r>
+          </w:p>
+        </w:tc>
+        <w:tc>
+          <w:tcPr>
+            <w:tcW w:w="2220" w:type="dxa"/>
+          </w:tcPr>
+          <w:p>
+            <w:pPr>
+              <w:pStyle w:val="Heading2"/>
+              <w:numPr>
+                <w:ilvl w:val="0"/>
+                <w:numId w:val="0"/>
+              </w:numPr>
+              <w:jc w:val="center"/>
+              <w:outlineLvl w:val="1"/>
+            </w:pPr>
+          </w:p>
+        </w:tc>
+        <w:tc>
+          <w:tcPr>
+            <w:tcW w:w="2098" w:type="dxa"/>
+          </w:tcPr>
+          <w:p>
+            <w:pPr>
+              <w:pStyle w:val="Heading2"/>
+              <w:numPr>
+                <w:ilvl w:val="0"/>
+                <w:numId w:val="0"/>
+              </w:numPr>
+              <w:jc w:val="center"/>
+              <w:outlineLvl w:val="1"/>
+            </w:pPr>
+            <w:r>
+              <w:t>KStest2: 9/14</w:t>
+            </w:r>
+          </w:p>
+          <w:p>
+            <w:pPr>
+              <w:pStyle w:val="Heading2"/>
+              <w:numPr>
+                <w:ilvl w:val="0"/>
+                <w:numId w:val="0"/>
+              </w:numPr>
+              <w:jc w:val="center"/>
+              <w:outlineLvl w:val="1"/>
+            </w:pPr>
+            <w:r>
+              <w:t>permutation: 0/14</w:t>
+            </w:r>
+          </w:p>
+        </w:tc>
+      </w:tr>
+    </w:tbl>
+    <w:p>
+      <w:pPr>
+        <w:pStyle w:val="Heading1"/>
+      </w:pPr>
+      <w:r>
+        <w:t>Conclusions</w:t>
+      </w:r>
+    </w:p>
+    <w:p>
+      <w:r>
+        <w:t>Loss of information on difference in magnitudes (section C) in control space seems to be increasing discrimination in total information transferred.</w:t>
+      </w:r>
+    </w:p>
+    <w:p>
+      <w:pPr>
+        <w:pStyle w:val="Heading2"/>
+      </w:pPr>
+      <w:r>
+        <w:t xml:space="preserve">The reported </w:t>
+      </w:r>
+      <w:r>
+        <w:rPr>
+          <w:i/>
+          <w:iCs/>
+        </w:rPr>
+        <w:t>p</w:t>
+      </w:r>
+      <w:r>
+        <w:t>-values of LEICA and ZICA suggest that both methods are capable of separating patients from controls in IC space.  In stark contrast to the original hypothesis, results suggest that ZICA may be superior to LEICA in terms of separating conditions in this space.</w:t>
+      </w:r>
+      <w:r>
+        <w:t xml:space="preserve">  However, a comparison in the original AAL space may provide additional information on this topic.</w:t>
+      </w:r>
+    </w:p>
+    <w:p>
+      <w:pPr>
+        <w:pStyle w:val="Heading2"/>
+      </w:pPr>
+      <w:r>
+        <w:t xml:space="preserve"> </w:t>
+      </w:r>
+      <w:r>
+        <w:t>The reported effect sizes of LEICA and ZICA comparisons confirm that control space provides a superior separation between conditions than patient space.  Notably, ZICA produces a control space effect size comparable to LEICA, and a substantially larger effect size in patient space.  This further suggests that ZICA is able to compete with LEICA in entropy-based separation in IC space.</w:t>
+      </w:r>
+    </w:p>
+    <w:p>
+      <w:pPr>
+        <w:pStyle w:val="Heading2"/>
+      </w:pPr>
+      <w:r>
+        <w:t xml:space="preserve">In terms of detecting significantly differing regions/ICs between conditions, </w:t>
+      </w:r>
+      <w:r>
+        <w:t xml:space="preserve">phase-based </w:t>
+      </w:r>
+      <w:r>
+        <w:t>LEICA clearly outperforms ZICA.  This suggests that functional connectivity strengths differ substantially between conditions</w:t>
+      </w:r>
+      <w:r>
+        <w:t xml:space="preserve">, i.e. that one condition is more closely interconnected than the other.  That this holds true for both the two-sample Kolmogorov-Smirnov test and the permutation test only </w:t>
+      </w:r>
+      <w:proofErr w:type="gramStart"/>
+      <w:r>
+        <w:t>reinforces</w:t>
+      </w:r>
+      <w:proofErr w:type="gramEnd"/>
+      <w:r>
+        <w:t xml:space="preserve"> this conclusion.</w:t>
+      </w:r>
+    </w:p>
+    <w:p>
+      <w:pPr>
+        <w:pStyle w:val="Heading1"/>
+      </w:pPr>
+      <w:r>
+        <w:t>Future Steps</w:t>
+      </w:r>
+    </w:p>
+    <w:p/>
+    <w:p>
+      <w:pPr>
+        <w:pStyle w:val="Heading2"/>
+      </w:pPr>
+      <w:r>
+        <w:t>For AAL comparisons:</w:t>
+      </w:r>
+    </w:p>
+    <w:p>
+      <w:pPr>
+        <w:pStyle w:val="Heading3"/>
+      </w:pPr>
+      <w:r>
+        <w:t xml:space="preserve">Use the filtered, demeaned, detrended BOLD timeseries (no </w:t>
+      </w:r>
+      <w:proofErr w:type="spellStart"/>
+      <w:r>
+        <w:t>dFC</w:t>
+      </w:r>
+      <w:proofErr w:type="spellEnd"/>
+      <w:r>
+        <w:t xml:space="preserve">, no </w:t>
+      </w:r>
+      <w:r>
+        <w:rPr>
+          <w:i/>
+          <w:iCs/>
+        </w:rPr>
+        <w:t>z</w:t>
+      </w:r>
+      <w:r>
+        <w:t>-score)</w:t>
+      </w:r>
+    </w:p>
+    <w:p>
+      <w:pPr>
+        <w:pStyle w:val="Heading3"/>
+      </w:pPr>
+      <w:r>
+        <w:t>Compare histograms</w:t>
+      </w:r>
+    </w:p>
+    <w:p>
+      <w:pPr>
+        <w:pStyle w:val="Heading2"/>
+      </w:pPr>
+      <w:r>
+        <w:t>Questions:</w:t>
+      </w:r>
+    </w:p>
+    <w:p>
+      <w:pPr>
+        <w:pStyle w:val="Heading3"/>
+      </w:pPr>
+      <w:r>
+        <w:t>Is LEICA more informative than ZICA? (activation histograms)</w:t>
+      </w:r>
+    </w:p>
+    <w:p>
+      <w:pPr>
+        <w:pStyle w:val="Heading3"/>
+      </w:pPr>
+      <w:r>
+        <w:t>Which space is most informative (concatenated, control, patient)?</w:t>
+      </w:r>
+    </w:p>
+    <w:p>
+      <w:pPr>
+        <w:pStyle w:val="Heading4"/>
+      </w:pPr>
+      <w:r>
+        <w:t>why is control space less informative than patient, concatenated space for magnitudes but more so for entropy?</w:t>
+      </w:r>
+    </w:p>
+    <w:p>
+      <w:pPr>
+        <w:pStyle w:val="Heading4"/>
+      </w:pPr>
+      <w:r>
+        <w:t>Need to normalize entropy values by number of components to compare LEICA-ZICA?  Cannot compare entropies with different</w:t>
+      </w:r>
+      <w:r>
+        <w:t xml:space="preserve"> </w:t>
+      </w:r>
+      <w:r>
+        <w:t>dimensionalities.</w:t>
+      </w:r>
+    </w:p>
+    <w:p>
+      <w:pPr>
+        <w:pStyle w:val="Heading2"/>
+      </w:pPr>
+      <w:r>
+        <w:t>Pattern for paper:</w:t>
+      </w:r>
+    </w:p>
+    <w:p>
+      <w:pPr>
+        <w:pStyle w:val="Heading3"/>
+      </w:pPr>
+      <w:r>
+        <w:t>Compare LEICA and ZICA for entropy discrimination</w:t>
+      </w:r>
+    </w:p>
+    <w:p>
+      <w:pPr>
+        <w:pStyle w:val="Heading3"/>
+      </w:pPr>
+      <w:r>
+        <w:lastRenderedPageBreak/>
+        <w:t>Conclude that control space is most discriminative</w:t>
+      </w:r>
+    </w:p>
+    <w:p>
+      <w:pPr>
+        <w:pStyle w:val="Heading3"/>
+      </w:pPr>
+      <w:r>
+        <w:t>Repeat LEICA vs. ZICA comparison in control space</w:t>
+      </w:r>
+    </w:p>
+    <w:p>
+      <w:pPr>
+        <w:pStyle w:val="Heading4"/>
+      </w:pPr>
+      <w:r>
+        <w:t>Similar results for entropy</w:t>
+      </w:r>
+    </w:p>
+    <w:p>
+      <w:pPr>
+        <w:pStyle w:val="Heading4"/>
+      </w:pPr>
+      <w:r>
+        <w:t>LEICA more sensitive for activation magnitudes</w:t>
+      </w:r>
+    </w:p>
+    <w:p>
+      <w:pPr>
+        <w:pStyle w:val="Heading2"/>
+      </w:pPr>
+      <w:r>
+        <w:t>Fitting:</w:t>
+      </w:r>
+    </w:p>
+    <w:p>
+      <w:pPr>
+        <w:pStyle w:val="Heading3"/>
+      </w:pPr>
+      <w:r>
+        <w:t xml:space="preserve">Avoid fitting C and </w:t>
+      </w:r>
+      <w:r>
+        <w:rPr>
+          <w:i/>
+          <w:iCs/>
+        </w:rPr>
+        <w:t>a</w:t>
+      </w:r>
+      <w:r>
+        <w:t xml:space="preserve"> simultaneously</w:t>
+      </w:r>
     </w:p>
     <w:sectPr>
       <w:pgSz w:w="11907" w:h="16839" w:code="9"/>
@@ -2549,6 +4724,66 @@
   </w:abstractNum>
   <w:num w:numId="1">
     <w:abstractNumId w:val="0"/>
+  </w:num>
+  <w:num w:numId="2">
+    <w:abstractNumId w:val="0"/>
+    <w:lvlOverride w:ilvl="0">
+      <w:startOverride w:val="1"/>
+    </w:lvlOverride>
+    <w:lvlOverride w:ilvl="1">
+      <w:startOverride w:val="1"/>
+    </w:lvlOverride>
+    <w:lvlOverride w:ilvl="2">
+      <w:startOverride w:val="1"/>
+    </w:lvlOverride>
+    <w:lvlOverride w:ilvl="3">
+      <w:startOverride w:val="1"/>
+    </w:lvlOverride>
+    <w:lvlOverride w:ilvl="4">
+      <w:startOverride w:val="1"/>
+    </w:lvlOverride>
+    <w:lvlOverride w:ilvl="5">
+      <w:startOverride w:val="1"/>
+    </w:lvlOverride>
+    <w:lvlOverride w:ilvl="6">
+      <w:startOverride w:val="1"/>
+    </w:lvlOverride>
+    <w:lvlOverride w:ilvl="7">
+      <w:startOverride w:val="1"/>
+    </w:lvlOverride>
+    <w:lvlOverride w:ilvl="8">
+      <w:startOverride w:val="1"/>
+    </w:lvlOverride>
+  </w:num>
+  <w:num w:numId="3">
+    <w:abstractNumId w:val="0"/>
+    <w:lvlOverride w:ilvl="0">
+      <w:startOverride w:val="1"/>
+    </w:lvlOverride>
+    <w:lvlOverride w:ilvl="1">
+      <w:startOverride w:val="1"/>
+    </w:lvlOverride>
+    <w:lvlOverride w:ilvl="2">
+      <w:startOverride w:val="1"/>
+    </w:lvlOverride>
+    <w:lvlOverride w:ilvl="3">
+      <w:startOverride w:val="1"/>
+    </w:lvlOverride>
+    <w:lvlOverride w:ilvl="4">
+      <w:startOverride w:val="1"/>
+    </w:lvlOverride>
+    <w:lvlOverride w:ilvl="5">
+      <w:startOverride w:val="1"/>
+    </w:lvlOverride>
+    <w:lvlOverride w:ilvl="6">
+      <w:startOverride w:val="1"/>
+    </w:lvlOverride>
+    <w:lvlOverride w:ilvl="7">
+      <w:startOverride w:val="1"/>
+    </w:lvlOverride>
+    <w:lvlOverride w:ilvl="8">
+      <w:startOverride w:val="1"/>
+    </w:lvlOverride>
   </w:num>
 </w:numbering>
 </file>
@@ -3589,6 +5824,25 @@
       <w:color w:val="808080"/>
     </w:rPr>
   </w:style>
+  <w:style w:type="table" w:styleId="TableGrid">
+    <w:name w:val="Table Grid"/>
+    <w:basedOn w:val="TableNormal"/>
+    <w:uiPriority w:val="39"/>
+    <w:rsid w:val="00B0063B"/>
+    <w:pPr>
+      <w:spacing w:after="0" w:line="240" w:lineRule="auto"/>
+    </w:pPr>
+    <w:tblPr>
+      <w:tblBorders>
+        <w:top w:val="single" w:sz="4" w:space="0" w:color="auto"/>
+        <w:left w:val="single" w:sz="4" w:space="0" w:color="auto"/>
+        <w:bottom w:val="single" w:sz="4" w:space="0" w:color="auto"/>
+        <w:right w:val="single" w:sz="4" w:space="0" w:color="auto"/>
+        <w:insideH w:val="single" w:sz="4" w:space="0" w:color="auto"/>
+        <w:insideV w:val="single" w:sz="4" w:space="0" w:color="auto"/>
+      </w:tblBorders>
+    </w:tblPr>
+  </w:style>
 </w:styles>
 </file>
 
@@ -3831,8 +6085,9 @@
   </w:compat>
   <w:rsids>
     <w:rsidRoot w:val="00731FB0"/>
-    <w:rsid w:val="00315AFF"/>
+    <w:rsid w:val="001D2171"/>
     <w:rsid w:val="0039491A"/>
+    <w:rsid w:val="006E02F9"/>
     <w:rsid w:val="00731FB0"/>
     <w:rsid w:val="009F3104"/>
     <w:rsid w:val="00C75AA8"/>

</xml_diff>